<commit_message>
added comment in controller
</commit_message>
<xml_diff>
--- a/חומר עזר לפרויקט/‏‏ספר פרויקט + מצגת/אלגוריתם לניהול נחיתות והמראות - HY.docx
+++ b/חומר עזר לפרויקט/‏‏ספר פרויקט + מצגת/אלגוריתם לניהול נחיתות והמראות - HY.docx
@@ -54,20 +54,8 @@
           <w:szCs w:val="29"/>
           <w:rtl/>
         </w:rPr>
-        <w:t xml:space="preserve">הפקולטה להנדסת חשמל ע"ש אנדרו וארנה </w:t>
-      </w:r>
-      <w:proofErr w:type="spellStart"/>
-      <w:r>
-        <w:rPr>
-          <w:rFonts w:ascii="David" w:hAnsi="David" w:cs="David"/>
-          <w:color w:val="000000"/>
-          <w:sz w:val="29"/>
-          <w:szCs w:val="29"/>
-          <w:rtl/>
-        </w:rPr>
-        <w:t>ויטרבי</w:t>
-      </w:r>
-      <w:proofErr w:type="spellEnd"/>
+        <w:t>הפקולטה להנדסת חשמל ע"ש אנדרו וארנה ויטרבי</w:t>
+      </w:r>
     </w:p>
     <w:p>
       <w:pPr>
@@ -94,17 +82,7 @@
           <w:szCs w:val="29"/>
           <w:rtl/>
         </w:rPr>
-        <w:t>המעבדה ל</w:t>
-      </w:r>
-      <w:r>
-        <w:rPr>
-          <w:rFonts w:ascii="David" w:hAnsi="David" w:cs="David"/>
-          <w:color w:val="000000"/>
-          <w:sz w:val="29"/>
-          <w:szCs w:val="29"/>
-          <w:rtl/>
-        </w:rPr>
-        <w:t>בקרה, לרובוטיקה וללמידה חישובית</w:t>
+        <w:t>המעבדה לבקרה, לרובוטיקה וללמידה חישובית</w:t>
       </w:r>
     </w:p>
     <w:p>
@@ -331,34 +309,7 @@
           <w:sz w:val="44"/>
           <w:szCs w:val="44"/>
         </w:rPr>
-        <w:t xml:space="preserve">    </w:t>
-      </w:r>
-      <w:r>
-        <w:rPr>
-          <w:rFonts w:ascii="David" w:hAnsi="David" w:cs="David"/>
-          <w:color w:val="000081"/>
-          <w:sz w:val="44"/>
-          <w:szCs w:val="44"/>
-        </w:rPr>
-        <w:t xml:space="preserve">     </w:t>
-      </w:r>
-      <w:r>
-        <w:rPr>
-          <w:rFonts w:ascii="David" w:hAnsi="David" w:cs="David"/>
-          <w:color w:val="000081"/>
-          <w:sz w:val="44"/>
-          <w:szCs w:val="44"/>
-        </w:rPr>
-        <w:t xml:space="preserve">    </w:t>
-      </w:r>
-      <w:r>
-        <w:rPr>
-          <w:rFonts w:ascii="David" w:hAnsi="David" w:cs="David"/>
-          <w:color w:val="000081"/>
-          <w:sz w:val="44"/>
-          <w:szCs w:val="44"/>
-        </w:rPr>
-        <w:t xml:space="preserve">                       </w:t>
+        <w:t xml:space="preserve">                                    </w:t>
       </w:r>
       <w:r>
         <w:rPr>
@@ -424,17 +375,7 @@
           <w:szCs w:val="44"/>
           <w:rtl/>
         </w:rPr>
-        <w:t xml:space="preserve">   </w:t>
-      </w:r>
-      <w:r>
-        <w:rPr>
-          <w:rFonts w:ascii="David" w:hAnsi="David" w:cs="David"/>
-          <w:color w:val="000081"/>
-          <w:sz w:val="44"/>
-          <w:szCs w:val="44"/>
-          <w:rtl/>
-        </w:rPr>
-        <w:t xml:space="preserve"> </w:t>
+        <w:t xml:space="preserve">    </w:t>
       </w:r>
       <w:r>
         <w:rPr>
@@ -513,29 +454,27 @@
           <w:szCs w:val="44"/>
           <w:rtl/>
         </w:rPr>
-        <w:t xml:space="preserve">אייל </w:t>
-      </w:r>
-      <w:proofErr w:type="spellStart"/>
-      <w:r>
-        <w:rPr>
-          <w:rFonts w:ascii="David" w:hAnsi="David" w:cs="David"/>
+        <w:t>אייל טייטלר</w:t>
+      </w:r>
+      <w:r>
+        <w:rPr>
+          <w:rFonts w:ascii="David" w:hAnsi="David" w:cs="David" w:hint="cs"/>
           <w:color w:val="000081"/>
           <w:sz w:val="44"/>
           <w:szCs w:val="44"/>
           <w:rtl/>
         </w:rPr>
-        <w:t>טייטלר</w:t>
-      </w:r>
-      <w:proofErr w:type="spellEnd"/>
-      <w:r>
-        <w:rPr>
-          <w:rFonts w:ascii="David" w:hAnsi="David" w:cs="David" w:hint="cs"/>
+        <w:t xml:space="preserve">                                      </w:t>
+      </w:r>
+      <w:r>
+        <w:rPr>
+          <w:rFonts w:ascii="David" w:hAnsi="David" w:cs="David"/>
           <w:color w:val="000081"/>
           <w:sz w:val="44"/>
           <w:szCs w:val="44"/>
           <w:rtl/>
         </w:rPr>
-        <w:t xml:space="preserve">                                      </w:t>
+        <w:t xml:space="preserve"> </w:t>
       </w:r>
       <w:r>
         <w:rPr>
@@ -543,21 +482,9 @@
           <w:color w:val="000081"/>
           <w:sz w:val="44"/>
           <w:szCs w:val="44"/>
-          <w:rtl/>
-        </w:rPr>
-        <w:t xml:space="preserve"> </w:t>
-      </w:r>
-      <w:proofErr w:type="spellStart"/>
-      <w:r>
-        <w:rPr>
-          <w:rFonts w:ascii="David" w:hAnsi="David" w:cs="David"/>
-          <w:color w:val="000081"/>
-          <w:sz w:val="44"/>
-          <w:szCs w:val="44"/>
         </w:rPr>
         <w:t>Eyal</w:t>
       </w:r>
-      <w:proofErr w:type="spellEnd"/>
       <w:r>
         <w:rPr>
           <w:rFonts w:ascii="David" w:hAnsi="David" w:cs="David"/>
@@ -746,6 +673,11 @@
     <w:sdt>
       <w:sdtPr>
         <w:rPr>
+          <w:rFonts w:ascii="Calibri" w:eastAsia="Calibri" w:hAnsi="Calibri" w:cs="Arial"/>
+          <w:sz w:val="22"/>
+          <w:szCs w:val="22"/>
+          <w:u w:val="none"/>
+          <w:cs w:val="0"/>
           <w:lang w:val="he-IL"/>
         </w:rPr>
         <w:id w:val="1417439820"/>
@@ -756,12 +688,7 @@
       </w:sdtPr>
       <w:sdtEndPr>
         <w:rPr>
-          <w:rFonts w:ascii="Calibri" w:eastAsia="Calibri" w:hAnsi="Calibri" w:cs="Arial"/>
           <w:bCs w:val="0"/>
-          <w:sz w:val="22"/>
-          <w:szCs w:val="22"/>
-          <w:u w:val="none"/>
-          <w:cs w:val="0"/>
           <w:lang w:val="en-US"/>
         </w:rPr>
       </w:sdtEndPr>
@@ -794,13 +721,119 @@
           <w:r>
             <w:fldChar w:fldCharType="separate"/>
           </w:r>
-          <w:hyperlink w:anchor="_Toc83228729" w:history="1">
+          <w:hyperlink w:anchor="_Toc83229266" w:history="1">
             <w:r>
               <w:rPr>
                 <w:rStyle w:val="Hyperlink"/>
                 <w:rFonts w:hint="eastAsia"/>
-                <w:b/>
-                <w:bCs/>
+                <w:rtl/>
+              </w:rPr>
+              <w:t>רשימת</w:t>
+            </w:r>
+            <w:r>
+              <w:rPr>
+                <w:rStyle w:val="Hyperlink"/>
+                <w:rtl/>
+              </w:rPr>
+              <w:t xml:space="preserve"> </w:t>
+            </w:r>
+            <w:r>
+              <w:rPr>
+                <w:rStyle w:val="Hyperlink"/>
+                <w:rFonts w:hint="eastAsia"/>
+                <w:rtl/>
+              </w:rPr>
+              <w:t>איורים</w:t>
+            </w:r>
+            <w:r>
+              <w:rPr>
+                <w:webHidden/>
+                <w:rtl/>
+              </w:rPr>
+              <w:tab/>
+            </w:r>
+            <w:r>
+              <w:rPr>
+                <w:rStyle w:val="Hyperlink"/>
+                <w:rtl/>
+              </w:rPr>
+              <w:fldChar w:fldCharType="begin"/>
+            </w:r>
+            <w:r>
+              <w:rPr>
+                <w:webHidden/>
+                <w:rtl/>
+              </w:rPr>
+              <w:instrText xml:space="preserve"> </w:instrText>
+            </w:r>
+            <w:r>
+              <w:rPr>
+                <w:webHidden/>
+              </w:rPr>
+              <w:instrText>PAGEREF</w:instrText>
+            </w:r>
+            <w:r>
+              <w:rPr>
+                <w:webHidden/>
+                <w:rtl/>
+              </w:rPr>
+              <w:instrText xml:space="preserve"> _</w:instrText>
+            </w:r>
+            <w:r>
+              <w:rPr>
+                <w:webHidden/>
+              </w:rPr>
+              <w:instrText>Toc83229266 \h</w:instrText>
+            </w:r>
+            <w:r>
+              <w:rPr>
+                <w:webHidden/>
+                <w:rtl/>
+              </w:rPr>
+              <w:instrText xml:space="preserve"> </w:instrText>
+            </w:r>
+            <w:r>
+              <w:rPr>
+                <w:rStyle w:val="Hyperlink"/>
+                <w:rtl/>
+              </w:rPr>
+            </w:r>
+            <w:r>
+              <w:rPr>
+                <w:rStyle w:val="Hyperlink"/>
+                <w:rtl/>
+              </w:rPr>
+              <w:fldChar w:fldCharType="separate"/>
+            </w:r>
+            <w:r>
+              <w:rPr>
+                <w:webHidden/>
+                <w:rtl/>
+              </w:rPr>
+              <w:t>3</w:t>
+            </w:r>
+            <w:r>
+              <w:rPr>
+                <w:rStyle w:val="Hyperlink"/>
+                <w:rtl/>
+              </w:rPr>
+              <w:fldChar w:fldCharType="end"/>
+            </w:r>
+          </w:hyperlink>
+        </w:p>
+        <w:p>
+          <w:pPr>
+            <w:pStyle w:val="TOC1"/>
+            <w:rPr>
+              <w:rFonts w:asciiTheme="minorHAnsi" w:eastAsiaTheme="minorEastAsia" w:hAnsiTheme="minorHAnsi" w:cstheme="minorBidi"/>
+              <w:rtl/>
+            </w:rPr>
+          </w:pPr>
+          <w:hyperlink w:anchor="_Toc83229267" w:history="1">
+            <w:r>
+              <w:rPr>
+                <w:rStyle w:val="Hyperlink"/>
+                <w:rFonts w:hint="eastAsia"/>
                 <w:rtl/>
               </w:rPr>
               <w:t>תקציר</w:t>
@@ -815,8 +848,6 @@
             <w:r>
               <w:rPr>
                 <w:rStyle w:val="Hyperlink"/>
-                <w:b/>
-                <w:bCs/>
                 <w:rtl/>
               </w:rPr>
               <w:fldChar w:fldCharType="begin"/>
@@ -845,7 +876,7 @@
               <w:rPr>
                 <w:webHidden/>
               </w:rPr>
-              <w:instrText>Toc83228729 \h</w:instrText>
+              <w:instrText>Toc83229267 \h</w:instrText>
             </w:r>
             <w:r>
               <w:rPr>
@@ -857,16 +888,12 @@
             <w:r>
               <w:rPr>
                 <w:rStyle w:val="Hyperlink"/>
-                <w:b/>
-                <w:bCs/>
                 <w:rtl/>
               </w:rPr>
             </w:r>
             <w:r>
               <w:rPr>
                 <w:rStyle w:val="Hyperlink"/>
-                <w:b/>
-                <w:bCs/>
                 <w:rtl/>
               </w:rPr>
               <w:fldChar w:fldCharType="separate"/>
@@ -881,8 +908,700 @@
             <w:r>
               <w:rPr>
                 <w:rStyle w:val="Hyperlink"/>
-                <w:b/>
-                <w:bCs/>
+                <w:rtl/>
+              </w:rPr>
+              <w:fldChar w:fldCharType="end"/>
+            </w:r>
+          </w:hyperlink>
+        </w:p>
+        <w:p>
+          <w:pPr>
+            <w:pStyle w:val="TOC1"/>
+            <w:rPr>
+              <w:rFonts w:asciiTheme="minorHAnsi" w:eastAsiaTheme="minorEastAsia" w:hAnsiTheme="minorHAnsi" w:cstheme="minorBidi"/>
+              <w:rtl/>
+            </w:rPr>
+          </w:pPr>
+          <w:hyperlink w:anchor="_Toc83229268" w:history="1">
+            <w:r>
+              <w:rPr>
+                <w:rStyle w:val="Hyperlink"/>
+              </w:rPr>
+              <w:t>Abstract</w:t>
+            </w:r>
+            <w:r>
+              <w:rPr>
+                <w:webHidden/>
+                <w:rtl/>
+              </w:rPr>
+              <w:tab/>
+            </w:r>
+            <w:r>
+              <w:rPr>
+                <w:rStyle w:val="Hyperlink"/>
+                <w:rtl/>
+              </w:rPr>
+              <w:fldChar w:fldCharType="begin"/>
+            </w:r>
+            <w:r>
+              <w:rPr>
+                <w:webHidden/>
+                <w:rtl/>
+              </w:rPr>
+              <w:instrText xml:space="preserve"> </w:instrText>
+            </w:r>
+            <w:r>
+              <w:rPr>
+                <w:webHidden/>
+              </w:rPr>
+              <w:instrText>PAGEREF</w:instrText>
+            </w:r>
+            <w:r>
+              <w:rPr>
+                <w:webHidden/>
+                <w:rtl/>
+              </w:rPr>
+              <w:instrText xml:space="preserve"> _</w:instrText>
+            </w:r>
+            <w:r>
+              <w:rPr>
+                <w:webHidden/>
+              </w:rPr>
+              <w:instrText>Toc83229268 \h</w:instrText>
+            </w:r>
+            <w:r>
+              <w:rPr>
+                <w:webHidden/>
+                <w:rtl/>
+              </w:rPr>
+              <w:instrText xml:space="preserve"> </w:instrText>
+            </w:r>
+            <w:r>
+              <w:rPr>
+                <w:rStyle w:val="Hyperlink"/>
+                <w:rtl/>
+              </w:rPr>
+            </w:r>
+            <w:r>
+              <w:rPr>
+                <w:rStyle w:val="Hyperlink"/>
+                <w:rtl/>
+              </w:rPr>
+              <w:fldChar w:fldCharType="separate"/>
+            </w:r>
+            <w:r>
+              <w:rPr>
+                <w:webHidden/>
+                <w:rtl/>
+              </w:rPr>
+              <w:t>3</w:t>
+            </w:r>
+            <w:r>
+              <w:rPr>
+                <w:rStyle w:val="Hyperlink"/>
+                <w:rtl/>
+              </w:rPr>
+              <w:fldChar w:fldCharType="end"/>
+            </w:r>
+          </w:hyperlink>
+        </w:p>
+        <w:p>
+          <w:pPr>
+            <w:pStyle w:val="TOC1"/>
+            <w:rPr>
+              <w:rFonts w:asciiTheme="minorHAnsi" w:eastAsiaTheme="minorEastAsia" w:hAnsiTheme="minorHAnsi" w:cstheme="minorBidi"/>
+              <w:rtl/>
+            </w:rPr>
+          </w:pPr>
+          <w:hyperlink w:anchor="_Toc83229269" w:history="1">
+            <w:r>
+              <w:rPr>
+                <w:rStyle w:val="Hyperlink"/>
+                <w:rFonts w:hint="eastAsia"/>
+                <w:rtl/>
+              </w:rPr>
+              <w:t>מבוא</w:t>
+            </w:r>
+            <w:r>
+              <w:rPr>
+                <w:webHidden/>
+                <w:rtl/>
+              </w:rPr>
+              <w:tab/>
+            </w:r>
+            <w:r>
+              <w:rPr>
+                <w:rStyle w:val="Hyperlink"/>
+                <w:rtl/>
+              </w:rPr>
+              <w:fldChar w:fldCharType="begin"/>
+            </w:r>
+            <w:r>
+              <w:rPr>
+                <w:webHidden/>
+                <w:rtl/>
+              </w:rPr>
+              <w:instrText xml:space="preserve"> </w:instrText>
+            </w:r>
+            <w:r>
+              <w:rPr>
+                <w:webHidden/>
+              </w:rPr>
+              <w:instrText>PAGEREF</w:instrText>
+            </w:r>
+            <w:r>
+              <w:rPr>
+                <w:webHidden/>
+                <w:rtl/>
+              </w:rPr>
+              <w:instrText xml:space="preserve"> _</w:instrText>
+            </w:r>
+            <w:r>
+              <w:rPr>
+                <w:webHidden/>
+              </w:rPr>
+              <w:instrText>Toc83229269 \h</w:instrText>
+            </w:r>
+            <w:r>
+              <w:rPr>
+                <w:webHidden/>
+                <w:rtl/>
+              </w:rPr>
+              <w:instrText xml:space="preserve"> </w:instrText>
+            </w:r>
+            <w:r>
+              <w:rPr>
+                <w:rStyle w:val="Hyperlink"/>
+                <w:rtl/>
+              </w:rPr>
+            </w:r>
+            <w:r>
+              <w:rPr>
+                <w:rStyle w:val="Hyperlink"/>
+                <w:rtl/>
+              </w:rPr>
+              <w:fldChar w:fldCharType="separate"/>
+            </w:r>
+            <w:r>
+              <w:rPr>
+                <w:webHidden/>
+                <w:rtl/>
+              </w:rPr>
+              <w:t>3</w:t>
+            </w:r>
+            <w:r>
+              <w:rPr>
+                <w:rStyle w:val="Hyperlink"/>
+                <w:rtl/>
+              </w:rPr>
+              <w:fldChar w:fldCharType="end"/>
+            </w:r>
+          </w:hyperlink>
+        </w:p>
+        <w:p>
+          <w:pPr>
+            <w:pStyle w:val="TOC1"/>
+            <w:rPr>
+              <w:rFonts w:asciiTheme="minorHAnsi" w:eastAsiaTheme="minorEastAsia" w:hAnsiTheme="minorHAnsi" w:cstheme="minorBidi"/>
+              <w:rtl/>
+            </w:rPr>
+          </w:pPr>
+          <w:hyperlink w:anchor="_Toc83229270" w:history="1">
+            <w:r>
+              <w:rPr>
+                <w:rStyle w:val="Hyperlink"/>
+                <w:rFonts w:hint="eastAsia"/>
+                <w:rtl/>
+              </w:rPr>
+              <w:t>תיאור</w:t>
+            </w:r>
+            <w:r>
+              <w:rPr>
+                <w:rStyle w:val="Hyperlink"/>
+                <w:rtl/>
+              </w:rPr>
+              <w:t xml:space="preserve"> </w:t>
+            </w:r>
+            <w:r>
+              <w:rPr>
+                <w:rStyle w:val="Hyperlink"/>
+                <w:rFonts w:hint="eastAsia"/>
+                <w:rtl/>
+              </w:rPr>
+              <w:t>כללי</w:t>
+            </w:r>
+            <w:r>
+              <w:rPr>
+                <w:webHidden/>
+                <w:rtl/>
+              </w:rPr>
+              <w:tab/>
+            </w:r>
+            <w:r>
+              <w:rPr>
+                <w:rStyle w:val="Hyperlink"/>
+                <w:rtl/>
+              </w:rPr>
+              <w:fldChar w:fldCharType="begin"/>
+            </w:r>
+            <w:r>
+              <w:rPr>
+                <w:webHidden/>
+                <w:rtl/>
+              </w:rPr>
+              <w:instrText xml:space="preserve"> </w:instrText>
+            </w:r>
+            <w:r>
+              <w:rPr>
+                <w:webHidden/>
+              </w:rPr>
+              <w:instrText>PAGEREF</w:instrText>
+            </w:r>
+            <w:r>
+              <w:rPr>
+                <w:webHidden/>
+                <w:rtl/>
+              </w:rPr>
+              <w:instrText xml:space="preserve"> _</w:instrText>
+            </w:r>
+            <w:r>
+              <w:rPr>
+                <w:webHidden/>
+              </w:rPr>
+              <w:instrText>Toc83229270 \h</w:instrText>
+            </w:r>
+            <w:r>
+              <w:rPr>
+                <w:webHidden/>
+                <w:rtl/>
+              </w:rPr>
+              <w:instrText xml:space="preserve"> </w:instrText>
+            </w:r>
+            <w:r>
+              <w:rPr>
+                <w:rStyle w:val="Hyperlink"/>
+                <w:rtl/>
+              </w:rPr>
+            </w:r>
+            <w:r>
+              <w:rPr>
+                <w:rStyle w:val="Hyperlink"/>
+                <w:rtl/>
+              </w:rPr>
+              <w:fldChar w:fldCharType="separate"/>
+            </w:r>
+            <w:r>
+              <w:rPr>
+                <w:webHidden/>
+                <w:rtl/>
+              </w:rPr>
+              <w:t>3</w:t>
+            </w:r>
+            <w:r>
+              <w:rPr>
+                <w:rStyle w:val="Hyperlink"/>
+                <w:rtl/>
+              </w:rPr>
+              <w:fldChar w:fldCharType="end"/>
+            </w:r>
+          </w:hyperlink>
+        </w:p>
+        <w:p>
+          <w:pPr>
+            <w:pStyle w:val="TOC1"/>
+            <w:rPr>
+              <w:rFonts w:asciiTheme="minorHAnsi" w:eastAsiaTheme="minorEastAsia" w:hAnsiTheme="minorHAnsi" w:cstheme="minorBidi"/>
+              <w:rtl/>
+            </w:rPr>
+          </w:pPr>
+          <w:hyperlink w:anchor="_Toc83229271" w:history="1">
+            <w:r>
+              <w:rPr>
+                <w:rStyle w:val="Hyperlink"/>
+                <w:rFonts w:hint="eastAsia"/>
+                <w:rtl/>
+              </w:rPr>
+              <w:t>תוצאות</w:t>
+            </w:r>
+            <w:r>
+              <w:rPr>
+                <w:webHidden/>
+                <w:rtl/>
+              </w:rPr>
+              <w:tab/>
+            </w:r>
+            <w:r>
+              <w:rPr>
+                <w:rStyle w:val="Hyperlink"/>
+                <w:rtl/>
+              </w:rPr>
+              <w:fldChar w:fldCharType="begin"/>
+            </w:r>
+            <w:r>
+              <w:rPr>
+                <w:webHidden/>
+                <w:rtl/>
+              </w:rPr>
+              <w:instrText xml:space="preserve"> </w:instrText>
+            </w:r>
+            <w:r>
+              <w:rPr>
+                <w:webHidden/>
+              </w:rPr>
+              <w:instrText>PAGEREF</w:instrText>
+            </w:r>
+            <w:r>
+              <w:rPr>
+                <w:webHidden/>
+                <w:rtl/>
+              </w:rPr>
+              <w:instrText xml:space="preserve"> _</w:instrText>
+            </w:r>
+            <w:r>
+              <w:rPr>
+                <w:webHidden/>
+              </w:rPr>
+              <w:instrText>Toc83229271 \h</w:instrText>
+            </w:r>
+            <w:r>
+              <w:rPr>
+                <w:webHidden/>
+                <w:rtl/>
+              </w:rPr>
+              <w:instrText xml:space="preserve"> </w:instrText>
+            </w:r>
+            <w:r>
+              <w:rPr>
+                <w:rStyle w:val="Hyperlink"/>
+                <w:rtl/>
+              </w:rPr>
+            </w:r>
+            <w:r>
+              <w:rPr>
+                <w:rStyle w:val="Hyperlink"/>
+                <w:rtl/>
+              </w:rPr>
+              <w:fldChar w:fldCharType="separate"/>
+            </w:r>
+            <w:r>
+              <w:rPr>
+                <w:webHidden/>
+                <w:rtl/>
+              </w:rPr>
+              <w:t>3</w:t>
+            </w:r>
+            <w:r>
+              <w:rPr>
+                <w:rStyle w:val="Hyperlink"/>
+                <w:rtl/>
+              </w:rPr>
+              <w:fldChar w:fldCharType="end"/>
+            </w:r>
+          </w:hyperlink>
+        </w:p>
+        <w:p>
+          <w:pPr>
+            <w:pStyle w:val="TOC1"/>
+            <w:rPr>
+              <w:rFonts w:asciiTheme="minorHAnsi" w:eastAsiaTheme="minorEastAsia" w:hAnsiTheme="minorHAnsi" w:cstheme="minorBidi"/>
+              <w:rtl/>
+            </w:rPr>
+          </w:pPr>
+          <w:hyperlink w:anchor="_Toc83229272" w:history="1">
+            <w:r>
+              <w:rPr>
+                <w:rStyle w:val="Hyperlink"/>
+                <w:rFonts w:hint="eastAsia"/>
+                <w:rtl/>
+              </w:rPr>
+              <w:t>סיכום</w:t>
+            </w:r>
+            <w:r>
+              <w:rPr>
+                <w:rStyle w:val="Hyperlink"/>
+                <w:rtl/>
+              </w:rPr>
+              <w:t xml:space="preserve"> </w:t>
+            </w:r>
+            <w:r>
+              <w:rPr>
+                <w:rStyle w:val="Hyperlink"/>
+                <w:rFonts w:hint="eastAsia"/>
+                <w:rtl/>
+              </w:rPr>
+              <w:t>ומסקנות</w:t>
+            </w:r>
+            <w:r>
+              <w:rPr>
+                <w:webHidden/>
+                <w:rtl/>
+              </w:rPr>
+              <w:tab/>
+            </w:r>
+            <w:r>
+              <w:rPr>
+                <w:rStyle w:val="Hyperlink"/>
+                <w:rtl/>
+              </w:rPr>
+              <w:fldChar w:fldCharType="begin"/>
+            </w:r>
+            <w:r>
+              <w:rPr>
+                <w:webHidden/>
+                <w:rtl/>
+              </w:rPr>
+              <w:instrText xml:space="preserve"> </w:instrText>
+            </w:r>
+            <w:r>
+              <w:rPr>
+                <w:webHidden/>
+              </w:rPr>
+              <w:instrText>PAGEREF</w:instrText>
+            </w:r>
+            <w:r>
+              <w:rPr>
+                <w:webHidden/>
+                <w:rtl/>
+              </w:rPr>
+              <w:instrText xml:space="preserve"> _</w:instrText>
+            </w:r>
+            <w:r>
+              <w:rPr>
+                <w:webHidden/>
+              </w:rPr>
+              <w:instrText>Toc83229272 \h</w:instrText>
+            </w:r>
+            <w:r>
+              <w:rPr>
+                <w:webHidden/>
+                <w:rtl/>
+              </w:rPr>
+              <w:instrText xml:space="preserve"> </w:instrText>
+            </w:r>
+            <w:r>
+              <w:rPr>
+                <w:rStyle w:val="Hyperlink"/>
+                <w:rtl/>
+              </w:rPr>
+            </w:r>
+            <w:r>
+              <w:rPr>
+                <w:rStyle w:val="Hyperlink"/>
+                <w:rtl/>
+              </w:rPr>
+              <w:fldChar w:fldCharType="separate"/>
+            </w:r>
+            <w:r>
+              <w:rPr>
+                <w:webHidden/>
+                <w:rtl/>
+              </w:rPr>
+              <w:t>3</w:t>
+            </w:r>
+            <w:r>
+              <w:rPr>
+                <w:rStyle w:val="Hyperlink"/>
+                <w:rtl/>
+              </w:rPr>
+              <w:fldChar w:fldCharType="end"/>
+            </w:r>
+          </w:hyperlink>
+        </w:p>
+        <w:p>
+          <w:pPr>
+            <w:pStyle w:val="TOC1"/>
+            <w:rPr>
+              <w:rFonts w:asciiTheme="minorHAnsi" w:eastAsiaTheme="minorEastAsia" w:hAnsiTheme="minorHAnsi" w:cstheme="minorBidi"/>
+              <w:rtl/>
+            </w:rPr>
+          </w:pPr>
+          <w:hyperlink w:anchor="_Toc83229273" w:history="1">
+            <w:r>
+              <w:rPr>
+                <w:rStyle w:val="Hyperlink"/>
+                <w:rFonts w:hint="eastAsia"/>
+                <w:rtl/>
+              </w:rPr>
+              <w:t>נספחים</w:t>
+            </w:r>
+            <w:r>
+              <w:rPr>
+                <w:webHidden/>
+                <w:rtl/>
+              </w:rPr>
+              <w:tab/>
+            </w:r>
+            <w:r>
+              <w:rPr>
+                <w:rStyle w:val="Hyperlink"/>
+                <w:rtl/>
+              </w:rPr>
+              <w:fldChar w:fldCharType="begin"/>
+            </w:r>
+            <w:r>
+              <w:rPr>
+                <w:webHidden/>
+                <w:rtl/>
+              </w:rPr>
+              <w:instrText xml:space="preserve"> </w:instrText>
+            </w:r>
+            <w:r>
+              <w:rPr>
+                <w:webHidden/>
+              </w:rPr>
+              <w:instrText>PAGEREF</w:instrText>
+            </w:r>
+            <w:r>
+              <w:rPr>
+                <w:webHidden/>
+                <w:rtl/>
+              </w:rPr>
+              <w:instrText xml:space="preserve"> _</w:instrText>
+            </w:r>
+            <w:r>
+              <w:rPr>
+                <w:webHidden/>
+              </w:rPr>
+              <w:instrText>Toc83229273 \h</w:instrText>
+            </w:r>
+            <w:r>
+              <w:rPr>
+                <w:webHidden/>
+                <w:rtl/>
+              </w:rPr>
+              <w:instrText xml:space="preserve"> </w:instrText>
+            </w:r>
+            <w:r>
+              <w:rPr>
+                <w:rStyle w:val="Hyperlink"/>
+                <w:rtl/>
+              </w:rPr>
+            </w:r>
+            <w:r>
+              <w:rPr>
+                <w:rStyle w:val="Hyperlink"/>
+                <w:rtl/>
+              </w:rPr>
+              <w:fldChar w:fldCharType="separate"/>
+            </w:r>
+            <w:r>
+              <w:rPr>
+                <w:webHidden/>
+                <w:rtl/>
+              </w:rPr>
+              <w:t>3</w:t>
+            </w:r>
+            <w:r>
+              <w:rPr>
+                <w:rStyle w:val="Hyperlink"/>
+                <w:rtl/>
+              </w:rPr>
+              <w:fldChar w:fldCharType="end"/>
+            </w:r>
+          </w:hyperlink>
+        </w:p>
+        <w:p>
+          <w:pPr>
+            <w:pStyle w:val="TOC1"/>
+            <w:rPr>
+              <w:rFonts w:asciiTheme="minorHAnsi" w:eastAsiaTheme="minorEastAsia" w:hAnsiTheme="minorHAnsi" w:cstheme="minorBidi"/>
+              <w:rtl/>
+            </w:rPr>
+          </w:pPr>
+          <w:hyperlink w:anchor="_Toc83229274" w:history="1">
+            <w:r>
+              <w:rPr>
+                <w:rStyle w:val="Hyperlink"/>
+                <w:rFonts w:hint="eastAsia"/>
+                <w:rtl/>
+              </w:rPr>
+              <w:t>רשימת</w:t>
+            </w:r>
+            <w:r>
+              <w:rPr>
+                <w:rStyle w:val="Hyperlink"/>
+                <w:rtl/>
+              </w:rPr>
+              <w:t xml:space="preserve"> </w:t>
+            </w:r>
+            <w:r>
+              <w:rPr>
+                <w:rStyle w:val="Hyperlink"/>
+                <w:rFonts w:hint="eastAsia"/>
+                <w:rtl/>
+              </w:rPr>
+              <w:t>מקורות</w:t>
+            </w:r>
+            <w:r>
+              <w:rPr>
+                <w:webHidden/>
+                <w:rtl/>
+              </w:rPr>
+              <w:tab/>
+            </w:r>
+            <w:r>
+              <w:rPr>
+                <w:rStyle w:val="Hyperlink"/>
+                <w:rtl/>
+              </w:rPr>
+              <w:fldChar w:fldCharType="begin"/>
+            </w:r>
+            <w:r>
+              <w:rPr>
+                <w:webHidden/>
+                <w:rtl/>
+              </w:rPr>
+              <w:instrText xml:space="preserve"> </w:instrText>
+            </w:r>
+            <w:r>
+              <w:rPr>
+                <w:webHidden/>
+              </w:rPr>
+              <w:instrText>PAGEREF</w:instrText>
+            </w:r>
+            <w:r>
+              <w:rPr>
+                <w:webHidden/>
+                <w:rtl/>
+              </w:rPr>
+              <w:instrText xml:space="preserve"> _</w:instrText>
+            </w:r>
+            <w:r>
+              <w:rPr>
+                <w:webHidden/>
+              </w:rPr>
+              <w:instrText>Toc83229274 \h</w:instrText>
+            </w:r>
+            <w:r>
+              <w:rPr>
+                <w:webHidden/>
+                <w:rtl/>
+              </w:rPr>
+              <w:instrText xml:space="preserve"> </w:instrText>
+            </w:r>
+            <w:r>
+              <w:rPr>
+                <w:rStyle w:val="Hyperlink"/>
+                <w:rtl/>
+              </w:rPr>
+            </w:r>
+            <w:r>
+              <w:rPr>
+                <w:rStyle w:val="Hyperlink"/>
+                <w:rtl/>
+              </w:rPr>
+              <w:fldChar w:fldCharType="separate"/>
+            </w:r>
+            <w:r>
+              <w:rPr>
+                <w:webHidden/>
+                <w:rtl/>
+              </w:rPr>
+              <w:t>4</w:t>
+            </w:r>
+            <w:r>
+              <w:rPr>
+                <w:rStyle w:val="Hyperlink"/>
                 <w:rtl/>
               </w:rPr>
               <w:fldChar w:fldCharType="end"/>
@@ -939,18 +1658,26 @@
       <w:pPr>
         <w:pStyle w:val="1"/>
         <w:rPr>
+          <w:rtl/>
+        </w:rPr>
+      </w:pPr>
+      <w:bookmarkStart w:id="1" w:name="_Toc83229266"/>
+      <w:r>
+        <w:rPr>
           <w:rFonts w:hint="cs"/>
           <w:rtl/>
         </w:rPr>
-      </w:pPr>
+        <w:lastRenderedPageBreak/>
+        <w:t>ר</w:t>
+      </w:r>
       <w:r>
         <w:rPr>
           <w:rFonts w:hint="cs"/>
           <w:rtl/>
         </w:rPr>
-        <w:lastRenderedPageBreak/>
-        <w:t>רשימת איורים</w:t>
-      </w:r>
+        <w:t>שימת איורים</w:t>
+      </w:r>
+      <w:bookmarkEnd w:id="1"/>
     </w:p>
     <w:p>
       <w:pPr>
@@ -969,16 +1696,16 @@
           <w:rtl/>
         </w:rPr>
       </w:pPr>
-      <w:bookmarkStart w:id="1" w:name="_Toc48741629"/>
-      <w:bookmarkStart w:id="2" w:name="_Toc83228729"/>
+      <w:bookmarkStart w:id="2" w:name="_Toc48741629"/>
+      <w:bookmarkStart w:id="3" w:name="_Toc83229267"/>
       <w:r>
         <w:rPr>
           <w:rtl/>
         </w:rPr>
         <w:t>תקציר</w:t>
       </w:r>
-      <w:bookmarkEnd w:id="1"/>
       <w:bookmarkEnd w:id="2"/>
+      <w:bookmarkEnd w:id="3"/>
     </w:p>
     <w:p>
       <w:pPr>
@@ -1071,6 +1798,7 @@
           <w:rFonts w:ascii="David" w:hAnsi="David" w:cs="David"/>
           <w:sz w:val="24"/>
           <w:szCs w:val="24"/>
+          <w:rtl/>
         </w:rPr>
       </w:pPr>
       <w:r>
@@ -1178,42 +1906,7 @@
           <w:szCs w:val="24"/>
           <w:rtl/>
         </w:rPr>
-        <w:t>התמודדות עם התקלות והשינויים בזמן-אמת תוך סטייה מינימלית מהתוכנית המקורית. במקרה ש</w:t>
-      </w:r>
-      <w:r>
-        <w:rPr>
-          <w:rFonts w:ascii="David" w:hAnsi="David" w:cs="David" w:hint="cs"/>
-          <w:sz w:val="24"/>
-          <w:szCs w:val="24"/>
-          <w:rtl/>
-        </w:rPr>
-        <w:t>האלגוריתם לא ימצא פתרון בזמן-אמת, הוא ישלח את המצב הקיים עם האילוץ לאלגוריתם ה-</w:t>
-      </w:r>
-      <w:r>
-        <w:rPr>
-          <w:rFonts w:ascii="David" w:hAnsi="David" w:cs="David"/>
-          <w:sz w:val="24"/>
-          <w:szCs w:val="24"/>
-        </w:rPr>
-        <w:t>offline</w:t>
-      </w:r>
-      <w:r>
-        <w:rPr>
-          <w:rFonts w:ascii="David" w:hAnsi="David" w:cs="David" w:hint="cs"/>
-          <w:sz w:val="24"/>
-          <w:szCs w:val="24"/>
-          <w:rtl/>
-        </w:rPr>
-        <w:t xml:space="preserve"> שיבצע תכנון מחדש לתוכנית.</w:t>
-      </w:r>
-      <w:r>
-        <w:rPr>
-          <w:rFonts w:ascii="David" w:hAnsi="David" w:cs="David" w:hint="cs"/>
-          <w:sz w:val="24"/>
-          <w:szCs w:val="24"/>
-          <w:rtl/>
-        </w:rPr>
-        <w:t xml:space="preserve"> </w:t>
+        <w:t>התמודדות עם התקלות והשינויים בזמן-אמת תוך סטייה מינימלית מהתוכנית המקורית.</w:t>
       </w:r>
     </w:p>
     <w:p>
@@ -1224,6 +1917,61 @@
           <w:rFonts w:ascii="David" w:hAnsi="David" w:cs="David"/>
           <w:sz w:val="24"/>
           <w:szCs w:val="24"/>
+        </w:rPr>
+      </w:pPr>
+      <w:r>
+        <w:rPr>
+          <w:rFonts w:ascii="David" w:hAnsi="David" w:cs="David" w:hint="cs"/>
+          <w:sz w:val="24"/>
+          <w:szCs w:val="24"/>
+          <w:rtl/>
+        </w:rPr>
+        <w:t>במקרה ש</w:t>
+      </w:r>
+      <w:r>
+        <w:rPr>
+          <w:rFonts w:ascii="David" w:hAnsi="David" w:cs="David" w:hint="cs"/>
+          <w:sz w:val="24"/>
+          <w:szCs w:val="24"/>
+          <w:rtl/>
+        </w:rPr>
+        <w:t>האלגוריתם לא ימצא פתרון בזמן-אמת, הוא ישלח את המצב הקיים עם האילוץ לאלגוריתם ה-</w:t>
+      </w:r>
+      <w:r>
+        <w:rPr>
+          <w:rFonts w:ascii="David" w:hAnsi="David" w:cs="David"/>
+          <w:sz w:val="24"/>
+          <w:szCs w:val="24"/>
+        </w:rPr>
+        <w:t>offline</w:t>
+      </w:r>
+      <w:r>
+        <w:rPr>
+          <w:rFonts w:ascii="David" w:hAnsi="David" w:cs="David" w:hint="cs"/>
+          <w:sz w:val="24"/>
+          <w:szCs w:val="24"/>
+          <w:rtl/>
+        </w:rPr>
+        <w:t xml:space="preserve"> שיבצע תכנון מחדש לתוכנית.</w:t>
+      </w:r>
+      <w:r>
+        <w:rPr>
+          <w:rFonts w:ascii="David" w:hAnsi="David" w:cs="David" w:hint="cs"/>
+          <w:sz w:val="24"/>
+          <w:szCs w:val="24"/>
+          <w:rtl/>
+        </w:rPr>
+        <w:t xml:space="preserve"> </w:t>
+      </w:r>
+    </w:p>
+    <w:p>
+      <w:pPr>
+        <w:bidi/>
+        <w:spacing w:line="360" w:lineRule="auto"/>
+        <w:rPr>
+          <w:rFonts w:ascii="David" w:hAnsi="David" w:cs="David"/>
+          <w:sz w:val="24"/>
+          <w:szCs w:val="24"/>
           <w:u w:val="single"/>
           <w:rtl/>
         </w:rPr>
@@ -1252,6 +2000,32 @@
           <w:szCs w:val="24"/>
           <w:rtl/>
         </w:rPr>
+        <w:t xml:space="preserve"> על סמך אלגוריתם </w:t>
+      </w:r>
+      <w:r>
+        <w:rPr>
+          <w:rFonts w:ascii="David" w:hAnsi="David" w:cs="David" w:hint="cs"/>
+          <w:sz w:val="24"/>
+          <w:szCs w:val="24"/>
+          <w:rtl/>
+        </w:rPr>
+        <w:t>ה-</w:t>
+      </w:r>
+      <w:r>
+        <w:rPr>
+          <w:rFonts w:ascii="David" w:hAnsi="David" w:cs="David"/>
+          <w:sz w:val="24"/>
+          <w:szCs w:val="24"/>
+        </w:rPr>
+        <w:t>offline</w:t>
+      </w:r>
+      <w:r>
+        <w:rPr>
+          <w:rFonts w:ascii="David" w:hAnsi="David" w:cs="David" w:hint="cs"/>
+          <w:sz w:val="24"/>
+          <w:szCs w:val="24"/>
+          <w:rtl/>
+        </w:rPr>
         <w:t xml:space="preserve"> </w:t>
       </w:r>
       <w:r>
@@ -1261,16 +2035,87 @@
           <w:szCs w:val="24"/>
           <w:rtl/>
         </w:rPr>
-        <w:t xml:space="preserve">על סמך אלגוריתם </w:t>
-      </w:r>
-      <w:r>
-        <w:rPr>
-          <w:rFonts w:ascii="David" w:hAnsi="David" w:cs="David" w:hint="cs"/>
-          <w:sz w:val="24"/>
-          <w:szCs w:val="24"/>
-          <w:rtl/>
-        </w:rPr>
-        <w:t>ה-</w:t>
+        <w:t>ה</w:t>
+      </w:r>
+      <w:r>
+        <w:rPr>
+          <w:rFonts w:ascii="David" w:hAnsi="David" w:cs="David" w:hint="cs"/>
+          <w:sz w:val="24"/>
+          <w:szCs w:val="24"/>
+          <w:rtl/>
+        </w:rPr>
+        <w:t>קיים.</w:t>
+      </w:r>
+      <w:r>
+        <w:rPr>
+          <w:rFonts w:ascii="David" w:hAnsi="David" w:cs="David"/>
+          <w:sz w:val="24"/>
+          <w:szCs w:val="24"/>
+          <w:rtl/>
+        </w:rPr>
+        <w:br/>
+      </w:r>
+      <w:r>
+        <w:rPr>
+          <w:rFonts w:ascii="David" w:hAnsi="David" w:cs="David"/>
+          <w:sz w:val="24"/>
+          <w:szCs w:val="24"/>
+          <w:rtl/>
+        </w:rPr>
+        <w:t>בבסיסו אלגוריתם</w:t>
+      </w:r>
+      <w:r>
+        <w:rPr>
+          <w:rFonts w:ascii="David" w:hAnsi="David" w:cs="David" w:hint="cs"/>
+          <w:sz w:val="24"/>
+          <w:szCs w:val="24"/>
+          <w:rtl/>
+        </w:rPr>
+        <w:t xml:space="preserve"> ה-</w:t>
+      </w:r>
+      <w:r>
+        <w:rPr>
+          <w:rFonts w:ascii="David" w:hAnsi="David" w:cs="David"/>
+          <w:sz w:val="24"/>
+          <w:szCs w:val="24"/>
+        </w:rPr>
+        <w:t>online</w:t>
+      </w:r>
+      <w:r>
+        <w:rPr>
+          <w:rFonts w:ascii="David" w:hAnsi="David" w:cs="David"/>
+          <w:sz w:val="24"/>
+          <w:szCs w:val="24"/>
+          <w:rtl/>
+        </w:rPr>
+        <w:t xml:space="preserve"> צריך לדעת לקבל</w:t>
+      </w:r>
+      <w:r>
+        <w:rPr>
+          <w:rFonts w:ascii="David" w:hAnsi="David" w:cs="David" w:hint="cs"/>
+          <w:sz w:val="24"/>
+          <w:szCs w:val="24"/>
+          <w:rtl/>
+        </w:rPr>
+        <w:t xml:space="preserve"> את</w:t>
+      </w:r>
+      <w:r>
+        <w:rPr>
+          <w:rFonts w:ascii="David" w:hAnsi="David" w:cs="David"/>
+          <w:sz w:val="24"/>
+          <w:szCs w:val="24"/>
+          <w:rtl/>
+        </w:rPr>
+        <w:t xml:space="preserve"> נתוני </w:t>
+      </w:r>
+      <w:r>
+        <w:rPr>
+          <w:rFonts w:ascii="David" w:hAnsi="David" w:cs="David" w:hint="cs"/>
+          <w:sz w:val="24"/>
+          <w:szCs w:val="24"/>
+          <w:rtl/>
+        </w:rPr>
+        <w:t>הפלט של אלגוריתם ה-</w:t>
       </w:r>
       <w:r>
         <w:rPr>
@@ -1291,112 +2136,6 @@
       </w:r>
       <w:r>
         <w:rPr>
-          <w:rFonts w:ascii="David" w:hAnsi="David" w:cs="David" w:hint="cs"/>
-          <w:sz w:val="24"/>
-          <w:szCs w:val="24"/>
-          <w:rtl/>
-        </w:rPr>
-        <w:t>ה</w:t>
-      </w:r>
-      <w:r>
-        <w:rPr>
-          <w:rFonts w:ascii="David" w:hAnsi="David" w:cs="David" w:hint="cs"/>
-          <w:sz w:val="24"/>
-          <w:szCs w:val="24"/>
-          <w:rtl/>
-        </w:rPr>
-        <w:t>קיים.</w:t>
-      </w:r>
-      <w:r>
-        <w:rPr>
-          <w:rFonts w:ascii="David" w:hAnsi="David" w:cs="David"/>
-          <w:sz w:val="24"/>
-          <w:szCs w:val="24"/>
-          <w:rtl/>
-        </w:rPr>
-        <w:br/>
-      </w:r>
-      <w:r>
-        <w:rPr>
-          <w:rFonts w:ascii="David" w:hAnsi="David" w:cs="David"/>
-          <w:sz w:val="24"/>
-          <w:szCs w:val="24"/>
-          <w:rtl/>
-        </w:rPr>
-        <w:t>בבסיסו אלגוריתם</w:t>
-      </w:r>
-      <w:r>
-        <w:rPr>
-          <w:rFonts w:ascii="David" w:hAnsi="David" w:cs="David" w:hint="cs"/>
-          <w:sz w:val="24"/>
-          <w:szCs w:val="24"/>
-          <w:rtl/>
-        </w:rPr>
-        <w:t xml:space="preserve"> ה-</w:t>
-      </w:r>
-      <w:r>
-        <w:rPr>
-          <w:rFonts w:ascii="David" w:hAnsi="David" w:cs="David"/>
-          <w:sz w:val="24"/>
-          <w:szCs w:val="24"/>
-        </w:rPr>
-        <w:t>online</w:t>
-      </w:r>
-      <w:r>
-        <w:rPr>
-          <w:rFonts w:ascii="David" w:hAnsi="David" w:cs="David"/>
-          <w:sz w:val="24"/>
-          <w:szCs w:val="24"/>
-          <w:rtl/>
-        </w:rPr>
-        <w:t xml:space="preserve"> צריך לדעת לקבל</w:t>
-      </w:r>
-      <w:r>
-        <w:rPr>
-          <w:rFonts w:ascii="David" w:hAnsi="David" w:cs="David" w:hint="cs"/>
-          <w:sz w:val="24"/>
-          <w:szCs w:val="24"/>
-          <w:rtl/>
-        </w:rPr>
-        <w:t xml:space="preserve"> את</w:t>
-      </w:r>
-      <w:r>
-        <w:rPr>
-          <w:rFonts w:ascii="David" w:hAnsi="David" w:cs="David"/>
-          <w:sz w:val="24"/>
-          <w:szCs w:val="24"/>
-          <w:rtl/>
-        </w:rPr>
-        <w:t xml:space="preserve"> נתוני </w:t>
-      </w:r>
-      <w:r>
-        <w:rPr>
-          <w:rFonts w:ascii="David" w:hAnsi="David" w:cs="David" w:hint="cs"/>
-          <w:sz w:val="24"/>
-          <w:szCs w:val="24"/>
-          <w:rtl/>
-        </w:rPr>
-        <w:t>הפלט של אלגוריתם ה-</w:t>
-      </w:r>
-      <w:r>
-        <w:rPr>
-          <w:rFonts w:ascii="David" w:hAnsi="David" w:cs="David"/>
-          <w:sz w:val="24"/>
-          <w:szCs w:val="24"/>
-        </w:rPr>
-        <w:t>offline</w:t>
-      </w:r>
-      <w:r>
-        <w:rPr>
-          <w:rFonts w:ascii="David" w:hAnsi="David" w:cs="David" w:hint="cs"/>
-          <w:sz w:val="24"/>
-          <w:szCs w:val="24"/>
-          <w:rtl/>
-        </w:rPr>
-        <w:t xml:space="preserve"> </w:t>
-      </w:r>
-      <w:r>
-        <w:rPr>
           <w:rFonts w:ascii="David" w:hAnsi="David" w:cs="David"/>
           <w:sz w:val="24"/>
           <w:szCs w:val="24"/>
@@ -1499,7 +2238,7 @@
       <w:pPr>
         <w:bidi/>
         <w:rPr>
-          <w:rFonts w:ascii="David" w:hAnsi="David" w:cs="David" w:hint="cs"/>
+          <w:rFonts w:ascii="David" w:hAnsi="David" w:cs="David"/>
           <w:b/>
           <w:bCs/>
           <w:sz w:val="24"/>
@@ -1523,13 +2262,1018 @@
       <w:pPr>
         <w:pStyle w:val="1"/>
         <w:rPr>
+          <w:rtl/>
+        </w:rPr>
+      </w:pPr>
+      <w:bookmarkStart w:id="4" w:name="_Toc83229268"/>
+      <w:r>
+        <w:t>Abstract</w:t>
+      </w:r>
+      <w:bookmarkEnd w:id="4"/>
+    </w:p>
+    <w:p>
+      <w:pPr>
+        <w:pStyle w:val="1"/>
+      </w:pPr>
+      <w:bookmarkStart w:id="5" w:name="_Toc83229269"/>
+    </w:p>
+    <w:p>
+      <w:pPr>
+        <w:pStyle w:val="1"/>
+      </w:pPr>
+    </w:p>
+    <w:p>
+      <w:pPr>
+        <w:pStyle w:val="1"/>
+      </w:pPr>
+    </w:p>
+    <w:p>
+      <w:pPr>
+        <w:pStyle w:val="1"/>
+        <w:rPr>
+          <w:rtl/>
+        </w:rPr>
+      </w:pPr>
+      <w:r>
+        <w:rPr>
           <w:rFonts w:hint="cs"/>
           <w:rtl/>
         </w:rPr>
-      </w:pPr>
-      <w:r>
-        <w:t>Abstract</w:t>
-      </w:r>
+        <w:t>סקר ספרות</w:t>
+      </w:r>
+    </w:p>
+    <w:p>
+      <w:pPr>
+        <w:jc w:val="right"/>
+        <w:rPr>
+          <w:rFonts w:ascii="David" w:hAnsi="David" w:cs="David"/>
+          <w:rtl/>
+        </w:rPr>
+      </w:pPr>
+    </w:p>
+    <w:p>
+      <w:pPr>
+        <w:pStyle w:val="a7"/>
+        <w:numPr>
+          <w:ilvl w:val="0"/>
+          <w:numId w:val="24"/>
+        </w:numPr>
+        <w:bidi/>
+        <w:rPr>
+          <w:rFonts w:ascii="David" w:hAnsi="David" w:cs="David"/>
+          <w:b/>
+          <w:bCs/>
+          <w:sz w:val="24"/>
+          <w:szCs w:val="24"/>
+        </w:rPr>
+      </w:pPr>
+      <w:r>
+        <w:rPr>
+          <w:rFonts w:ascii="David" w:hAnsi="David" w:cs="David"/>
+          <w:b/>
+          <w:bCs/>
+          <w:sz w:val="24"/>
+          <w:szCs w:val="24"/>
+          <w:rtl/>
+        </w:rPr>
+        <w:t>תכנון עם אילוצי זמנים</w:t>
+      </w:r>
+    </w:p>
+    <w:p>
+      <w:pPr>
+        <w:pStyle w:val="a7"/>
+        <w:bidi/>
+        <w:rPr>
+          <w:rFonts w:ascii="David" w:hAnsi="David" w:cs="David"/>
+          <w:sz w:val="24"/>
+          <w:szCs w:val="24"/>
+          <w:rtl/>
+        </w:rPr>
+      </w:pPr>
+      <w:r>
+        <w:rPr>
+          <w:rFonts w:ascii="David" w:hAnsi="David" w:cs="David" w:hint="cs"/>
+          <w:sz w:val="24"/>
+          <w:szCs w:val="24"/>
+          <w:rtl/>
+        </w:rPr>
+        <w:t xml:space="preserve">בשונה מתכנון קלאסי, תכנון עם זמנים ואילוצים מתמקד בבעיה בה לכל פעולה יש התחלה וסוף, כלומר לכל פעולה </w:t>
+      </w:r>
+      <w:r>
+        <w:rPr>
+          <w:rFonts w:ascii="David" w:hAnsi="David" w:cs="David" w:hint="cs"/>
+          <w:sz w:val="24"/>
+          <w:szCs w:val="24"/>
+          <w:rtl/>
+        </w:rPr>
+        <w:t xml:space="preserve">קיים ממד נוסף והוא </w:t>
+      </w:r>
+      <w:r>
+        <w:rPr>
+          <w:rFonts w:ascii="David" w:hAnsi="David" w:cs="David" w:hint="cs"/>
+          <w:sz w:val="24"/>
+          <w:szCs w:val="24"/>
+          <w:rtl/>
+        </w:rPr>
+        <w:t xml:space="preserve">זמן </w:t>
+      </w:r>
+      <w:r>
+        <w:rPr>
+          <w:rFonts w:ascii="David" w:hAnsi="David" w:cs="David" w:hint="cs"/>
+          <w:sz w:val="24"/>
+          <w:szCs w:val="24"/>
+          <w:rtl/>
+        </w:rPr>
+        <w:t>ה</w:t>
+      </w:r>
+      <w:r>
+        <w:rPr>
+          <w:rFonts w:ascii="David" w:hAnsi="David" w:cs="David" w:hint="cs"/>
+          <w:sz w:val="24"/>
+          <w:szCs w:val="24"/>
+          <w:rtl/>
+        </w:rPr>
+        <w:t>ביצוע</w:t>
+      </w:r>
+      <w:r>
+        <w:rPr>
+          <w:rFonts w:ascii="David" w:hAnsi="David" w:cs="David" w:hint="cs"/>
+          <w:sz w:val="24"/>
+          <w:szCs w:val="24"/>
+          <w:rtl/>
+        </w:rPr>
+        <w:t xml:space="preserve"> של הפעולה</w:t>
+      </w:r>
+      <w:r>
+        <w:rPr>
+          <w:rFonts w:ascii="David" w:hAnsi="David" w:cs="David" w:hint="cs"/>
+          <w:sz w:val="24"/>
+          <w:szCs w:val="24"/>
+          <w:rtl/>
+        </w:rPr>
+        <w:t>. בתכנון עם זמנים, יש צורך לקבוע את זמני ההתחלה והסיום של הפעולות וכן את האילוצים ואת התלויות בין הפעולות השונות. לצורף פשטות, נהוג לקבוע את כלל הזמנים בבעיה ביחס לזמן תחילת הבעיה אשר נקבע להיות 0.</w:t>
+      </w:r>
+    </w:p>
+    <w:p>
+      <w:pPr>
+        <w:pStyle w:val="a7"/>
+        <w:bidi/>
+        <w:rPr>
+          <w:rFonts w:ascii="David" w:hAnsi="David" w:cs="David"/>
+          <w:sz w:val="24"/>
+          <w:szCs w:val="24"/>
+          <w:rtl/>
+        </w:rPr>
+      </w:pPr>
+    </w:p>
+    <w:p>
+      <w:pPr>
+        <w:pStyle w:val="a7"/>
+        <w:bidi/>
+        <w:rPr>
+          <w:rFonts w:ascii="David" w:hAnsi="David" w:cs="David"/>
+          <w:sz w:val="24"/>
+          <w:szCs w:val="24"/>
+          <w:rtl/>
+        </w:rPr>
+      </w:pPr>
+      <w:r>
+        <w:rPr>
+          <w:rFonts w:ascii="David" w:hAnsi="David" w:cs="David" w:hint="cs"/>
+          <w:sz w:val="24"/>
+          <w:szCs w:val="24"/>
+          <w:rtl/>
+        </w:rPr>
+        <w:t>דוגמא לאילוץ אפשרי: בבעיה בה כלל הזמנים מוגדרים ברזולוציה של דקות.</w:t>
+      </w:r>
+      <w:r>
+        <w:rPr>
+          <w:rFonts w:ascii="David" w:hAnsi="David" w:cs="David" w:hint="cs"/>
+          <w:sz w:val="24"/>
+          <w:szCs w:val="24"/>
+          <w:rtl/>
+        </w:rPr>
+        <w:t xml:space="preserve"> כאשר מטוס ממריא במשך 20 דקות, בין זמן 0 לזמן 20 לא אפשרי שמטוס אחר ינחת באותו </w:t>
+      </w:r>
+      <w:r>
+        <w:rPr>
+          <w:rFonts w:ascii="David" w:hAnsi="David" w:cs="David" w:hint="cs"/>
+          <w:sz w:val="24"/>
+          <w:szCs w:val="24"/>
+          <w:rtl/>
+        </w:rPr>
+        <w:lastRenderedPageBreak/>
+        <w:t>המסלול ובאותו חלון זמנים. ולכן, צריך להיות סדר בין הפעולות והאילוצים בין המטוסים.</w:t>
+      </w:r>
+    </w:p>
+    <w:p>
+      <w:pPr>
+        <w:pStyle w:val="a7"/>
+        <w:bidi/>
+        <w:rPr>
+          <w:rFonts w:ascii="David" w:hAnsi="David" w:cs="David"/>
+          <w:sz w:val="24"/>
+          <w:szCs w:val="24"/>
+          <w:rtl/>
+        </w:rPr>
+      </w:pPr>
+    </w:p>
+    <w:p>
+      <w:pPr>
+        <w:bidi/>
+        <w:ind w:left="720"/>
+        <w:rPr>
+          <w:rFonts w:ascii="David" w:hAnsi="David" w:cs="David"/>
+          <w:sz w:val="24"/>
+          <w:szCs w:val="24"/>
+          <w:rtl/>
+        </w:rPr>
+      </w:pPr>
+      <w:r>
+        <w:rPr>
+          <w:rFonts w:ascii="David" w:hAnsi="David" w:cs="David" w:hint="cs"/>
+          <w:sz w:val="24"/>
+          <w:szCs w:val="24"/>
+          <w:rtl/>
+        </w:rPr>
+        <w:t>נציין כי בעיית הזמנים המאולצת היא בעיית אופטימיזציה עם אילוצים לכל דבר ועניין. לכן להגדרתה ו</w:t>
+      </w:r>
+      <w:r>
+        <w:rPr>
+          <w:rFonts w:ascii="David" w:hAnsi="David" w:cs="David" w:hint="cs"/>
+          <w:sz w:val="24"/>
+          <w:szCs w:val="24"/>
+          <w:rtl/>
+        </w:rPr>
+        <w:t>ל</w:t>
+      </w:r>
+      <w:r>
+        <w:rPr>
+          <w:rFonts w:ascii="David" w:hAnsi="David" w:cs="David" w:hint="cs"/>
+          <w:sz w:val="24"/>
+          <w:szCs w:val="24"/>
+          <w:rtl/>
+        </w:rPr>
+        <w:t xml:space="preserve">מציאת פתרון חוקי כנדרש </w:t>
+      </w:r>
+      <w:r>
+        <w:rPr>
+          <w:rFonts w:ascii="David" w:hAnsi="David" w:cs="David" w:hint="cs"/>
+          <w:sz w:val="24"/>
+          <w:szCs w:val="24"/>
+          <w:rtl/>
+        </w:rPr>
+        <w:t>נעשה</w:t>
+      </w:r>
+      <w:r>
+        <w:rPr>
+          <w:rFonts w:ascii="David" w:hAnsi="David" w:cs="David" w:hint="cs"/>
+          <w:sz w:val="24"/>
+          <w:szCs w:val="24"/>
+          <w:rtl/>
+        </w:rPr>
+        <w:t xml:space="preserve"> שימוש בכלי אופטימיזציה מתאים. </w:t>
+      </w:r>
+      <w:r>
+        <w:rPr>
+          <w:rFonts w:ascii="David" w:hAnsi="David" w:cs="David"/>
+          <w:sz w:val="24"/>
+          <w:szCs w:val="24"/>
+          <w:rtl/>
+        </w:rPr>
+        <w:br/>
+      </w:r>
+      <w:r>
+        <w:rPr>
+          <w:rFonts w:ascii="David" w:hAnsi="David" w:cs="David" w:hint="cs"/>
+          <w:sz w:val="24"/>
+          <w:szCs w:val="24"/>
+          <w:rtl/>
+        </w:rPr>
+        <w:t>בנוסף נצ</w:t>
+      </w:r>
+      <w:r>
+        <w:rPr>
+          <w:rFonts w:ascii="David" w:hAnsi="David" w:cs="David" w:hint="cs"/>
+          <w:sz w:val="24"/>
+          <w:szCs w:val="24"/>
+          <w:rtl/>
+        </w:rPr>
+        <w:t>יין</w:t>
+      </w:r>
+      <w:r>
+        <w:rPr>
+          <w:rFonts w:ascii="David" w:hAnsi="David" w:cs="David" w:hint="cs"/>
+          <w:sz w:val="24"/>
+          <w:szCs w:val="24"/>
+          <w:rtl/>
+        </w:rPr>
+        <w:t>,</w:t>
+      </w:r>
+      <w:r>
+        <w:rPr>
+          <w:rFonts w:ascii="David" w:hAnsi="David" w:cs="David" w:hint="cs"/>
+          <w:sz w:val="24"/>
+          <w:szCs w:val="24"/>
+          <w:rtl/>
+        </w:rPr>
+        <w:t xml:space="preserve"> כי האילוצים כשלעצמם בדרך-כלל פוסלים הרבה כיווני פתרון ובכך מקטינים משמעותית את מרחב המצבים האפשרי של הבעיה.</w:t>
+      </w:r>
+    </w:p>
+    <w:p>
+      <w:pPr>
+        <w:pStyle w:val="a7"/>
+        <w:numPr>
+          <w:ilvl w:val="0"/>
+          <w:numId w:val="24"/>
+        </w:numPr>
+        <w:bidi/>
+        <w:rPr>
+          <w:rFonts w:ascii="David" w:hAnsi="David" w:cs="David" w:hint="cs"/>
+          <w:sz w:val="24"/>
+          <w:szCs w:val="24"/>
+          <w:rtl/>
+        </w:rPr>
+      </w:pPr>
+      <w:bookmarkStart w:id="6" w:name="_Toc48741637"/>
+      <w:r>
+        <w:rPr>
+          <w:rFonts w:ascii="David" w:hAnsi="David" w:cs="David"/>
+          <w:b/>
+        </w:rPr>
+        <w:t>Simple Temporal Network (STN)</w:t>
+      </w:r>
+      <w:bookmarkEnd w:id="6"/>
+    </w:p>
+    <w:p>
+      <w:pPr>
+        <w:bidi/>
+        <w:ind w:firstLine="360"/>
+        <w:rPr>
+          <w:rFonts w:ascii="David" w:hAnsi="David" w:cs="David"/>
+          <w:b/>
+          <w:sz w:val="24"/>
+          <w:szCs w:val="24"/>
+          <w:rtl/>
+        </w:rPr>
+      </w:pPr>
+      <w:r>
+        <w:rPr>
+          <w:rFonts w:ascii="David" w:hAnsi="David" w:cs="David" w:hint="cs"/>
+          <w:b/>
+          <w:sz w:val="24"/>
+          <w:szCs w:val="24"/>
+          <w:rtl/>
+        </w:rPr>
+        <w:t>את פתרון בעיית האופטימיזציה שתוארה בתחילת תת פרק 2.4 נהוג להציג בגרף</w:t>
+      </w:r>
+      <w:r>
+        <w:rPr>
+          <w:rFonts w:ascii="David" w:hAnsi="David" w:cs="David" w:hint="cs"/>
+          <w:b/>
+          <w:sz w:val="24"/>
+          <w:szCs w:val="24"/>
+          <w:rtl/>
+        </w:rPr>
+        <w:t>,</w:t>
+      </w:r>
+      <w:r>
+        <w:rPr>
+          <w:rFonts w:ascii="David" w:hAnsi="David" w:cs="David" w:hint="cs"/>
+          <w:b/>
+          <w:sz w:val="24"/>
+          <w:szCs w:val="24"/>
+          <w:rtl/>
+        </w:rPr>
+        <w:t xml:space="preserve"> הנקרא גרף </w:t>
+      </w:r>
+      <w:r>
+        <w:rPr>
+          <w:rFonts w:ascii="David" w:hAnsi="David" w:cs="David" w:hint="cs"/>
+          <w:bCs/>
+          <w:sz w:val="24"/>
+          <w:szCs w:val="24"/>
+        </w:rPr>
+        <w:t>STN</w:t>
+      </w:r>
+      <w:r>
+        <w:rPr>
+          <w:rFonts w:ascii="David" w:hAnsi="David" w:cs="David" w:hint="cs"/>
+          <w:b/>
+          <w:sz w:val="24"/>
+          <w:szCs w:val="24"/>
+          <w:rtl/>
+        </w:rPr>
+        <w:t xml:space="preserve">. זהו למעשה גרף המייצג את הממד הזמני של הפעולות שנבצע בפתרון הבעיה, כאשר כל פעולה מיוצגת על-ידי זמן ההתחלה היחסי שלה (כפי שהוגדר בתחילת תת פרק 2.3)  והזמן הכולל הדרוש לביצועה. </w:t>
+      </w:r>
+      <w:r>
+        <w:rPr>
+          <w:rFonts w:ascii="David" w:hAnsi="David" w:cs="David"/>
+          <w:b/>
+          <w:sz w:val="24"/>
+          <w:szCs w:val="24"/>
+          <w:rtl/>
+        </w:rPr>
+        <w:br/>
+      </w:r>
+      <w:r>
+        <w:rPr>
+          <w:rFonts w:ascii="David" w:hAnsi="David" w:cs="David" w:hint="cs"/>
+          <w:b/>
+          <w:sz w:val="24"/>
+          <w:szCs w:val="24"/>
+          <w:rtl/>
+        </w:rPr>
+        <w:t>חשוב לציין כי מעצם היותו פתרון בעיית אופטימיזציה, הפתרון המוצג ב</w:t>
+      </w:r>
+      <w:r>
+        <w:rPr>
+          <w:rFonts w:ascii="David" w:hAnsi="David" w:cs="David" w:hint="cs"/>
+          <w:b/>
+          <w:sz w:val="24"/>
+          <w:szCs w:val="24"/>
+          <w:rtl/>
+        </w:rPr>
+        <w:t>-</w:t>
+      </w:r>
+      <w:r>
+        <w:rPr>
+          <w:rFonts w:ascii="David" w:hAnsi="David" w:cs="David" w:hint="cs"/>
+          <w:bCs/>
+          <w:sz w:val="24"/>
+          <w:szCs w:val="24"/>
+        </w:rPr>
+        <w:t>STN</w:t>
+      </w:r>
+      <w:r>
+        <w:rPr>
+          <w:rFonts w:ascii="David" w:hAnsi="David" w:cs="David" w:hint="cs"/>
+          <w:b/>
+          <w:sz w:val="24"/>
+          <w:szCs w:val="24"/>
+          <w:rtl/>
+        </w:rPr>
+        <w:t xml:space="preserve"> הינו פתרון אופטימלי עבור מסלול הפתרון עבורו נפתרה בעיית האופטימיזציה, אם כי אינו המסלול האופטימלי מבין כל המסלולים האפשריים המובילים לפתרון חוקי של הבעיה.</w:t>
+      </w:r>
+    </w:p>
+    <w:p>
+      <w:pPr>
+        <w:bidi/>
+        <w:rPr>
+          <w:rFonts w:ascii="David" w:hAnsi="David" w:cs="David"/>
+          <w:sz w:val="24"/>
+          <w:szCs w:val="24"/>
+          <w:rtl/>
+        </w:rPr>
+      </w:pPr>
+      <w:r>
+        <w:rPr>
+          <w:noProof/>
+        </w:rPr>
+        <w:pict w14:anchorId="288839E1">
+          <v:shapetype id="_x0000_t202" coordsize="21600,21600" o:spt="202" path="m,l,21600r21600,l21600,xe">
+            <v:stroke joinstyle="miter"/>
+            <v:path gradientshapeok="t" o:connecttype="rect"/>
+          </v:shapetype>
+          <v:shape id="תיבת טקסט 7" o:spid="_x0000_s2050" type="#_x0000_t202" style="position:absolute;left:0;text-align:left;margin-left:-.2pt;margin-top:182pt;width:415.3pt;height:.05pt;z-index:251660288;visibility:visible;mso-wrap-style:square;mso-wrap-distance-left:9pt;mso-wrap-distance-top:0;mso-wrap-distance-right:9pt;mso-wrap-distance-bottom:0;mso-position-horizontal:absolute;mso-position-horizontal-relative:text;mso-position-vertical:absolute;mso-position-vertical-relative:text;v-text-anchor:top" o:gfxdata="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" stroked="f">
+            <v:textbox style="mso-fit-shape-to-text:t" inset="0,0,0,0">
+              <w:txbxContent>
+                <w:p>
+                  <w:pPr>
+                    <w:pStyle w:val="a9"/>
+                    <w:bidi/>
+                    <w:jc w:val="center"/>
+                    <w:rPr>
+                      <w:rtl/>
+                    </w:rPr>
+                  </w:pPr>
+                  <w:bookmarkStart w:id="7" w:name="_Toc48740819"/>
+                </w:p>
+                <w:p>
+                  <w:pPr>
+                    <w:pStyle w:val="a9"/>
+                    <w:bidi/>
+                    <w:jc w:val="center"/>
+                    <w:rPr>
+                      <w:rFonts w:ascii="David" w:hAnsi="David" w:cs="David"/>
+                      <w:noProof/>
+                      <w:sz w:val="24"/>
+                      <w:szCs w:val="24"/>
+                      <w:rtl/>
+                    </w:rPr>
+                  </w:pPr>
+                  <w:r>
+                    <w:rPr>
+                      <w:rtl/>
+                    </w:rPr>
+                    <w:t xml:space="preserve">איור </w:t>
+                  </w:r>
+                  <w:r>
+                    <w:rPr>
+                      <w:rtl/>
+                    </w:rPr>
+                    <w:fldChar w:fldCharType="begin"/>
+                  </w:r>
+                  <w:r>
+                    <w:rPr>
+                      <w:rtl/>
+                    </w:rPr>
+                    <w:instrText xml:space="preserve"> </w:instrText>
+                  </w:r>
+                  <w:r>
+                    <w:instrText>SEQ</w:instrText>
+                  </w:r>
+                  <w:r>
+                    <w:rPr>
+                      <w:rtl/>
+                    </w:rPr>
+                    <w:instrText xml:space="preserve"> איור \* </w:instrText>
+                  </w:r>
+                  <w:r>
+                    <w:instrText>ARABIC</w:instrText>
+                  </w:r>
+                  <w:r>
+                    <w:rPr>
+                      <w:rtl/>
+                    </w:rPr>
+                    <w:instrText xml:space="preserve"> </w:instrText>
+                  </w:r>
+                  <w:r>
+                    <w:rPr>
+                      <w:rtl/>
+                    </w:rPr>
+                    <w:fldChar w:fldCharType="separate"/>
+                  </w:r>
+                  <w:r>
+                    <w:rPr>
+                      <w:noProof/>
+                      <w:rtl/>
+                    </w:rPr>
+                    <w:t>5</w:t>
+                  </w:r>
+                  <w:r>
+                    <w:rPr>
+                      <w:rtl/>
+                    </w:rPr>
+                    <w:fldChar w:fldCharType="end"/>
+                  </w:r>
+                  <w:r>
+                    <w:rPr>
+                      <w:rFonts w:hint="cs"/>
+                      <w:rtl/>
+                    </w:rPr>
+                    <w:t xml:space="preserve"> -פתרון בעיית האופטימיזציה הנ"ל מוצג בגרף </w:t>
+                  </w:r>
+                  <w:r>
+                    <w:t>stn</w:t>
+                  </w:r>
+                  <w:r>
+                    <w:rPr>
+                      <w:rFonts w:hint="cs"/>
+                      <w:rtl/>
+                    </w:rPr>
+                    <w:t>.</w:t>
+                  </w:r>
+                  <w:bookmarkEnd w:id="7"/>
+                </w:p>
+              </w:txbxContent>
+            </v:textbox>
+            <w10:wrap type="square"/>
+          </v:shape>
+        </w:pict>
+      </w:r>
+      <w:r>
+        <w:rPr>
+          <w:rFonts w:ascii="David" w:hAnsi="David" w:cs="David" w:hint="cs"/>
+          <w:sz w:val="24"/>
+          <w:szCs w:val="24"/>
+          <w:rtl/>
+        </w:rPr>
+        <w:t>נדגים בעזרת בעיית האופטימיזציה הבאה:</w:t>
+      </w:r>
+      <w:r>
+        <w:rPr>
+          <w:rFonts w:ascii="David" w:hAnsi="David" w:cs="David"/>
+          <w:sz w:val="24"/>
+          <w:szCs w:val="24"/>
+          <w:rtl/>
+        </w:rPr>
+        <w:br/>
+      </w:r>
+      <w:r>
+        <w:rPr>
+          <w:rFonts w:ascii="David" w:hAnsi="David" w:cs="David" w:hint="cs"/>
+          <w:sz w:val="24"/>
+          <w:szCs w:val="24"/>
+          <w:rtl/>
+        </w:rPr>
+        <w:t>תיקון פיוז לוקח בדיוק 10 דקות. התיקון חייב להתבצע כאשר הוא מלווה באור הבוקע מנר אשר יכול להיות דלוק למשך 15 דקות לכל היותר, זהו האילוץ.</w:t>
+      </w:r>
+      <w:r>
+        <w:rPr>
+          <w:rFonts w:ascii="David" w:hAnsi="David" w:cs="David"/>
+          <w:sz w:val="24"/>
+          <w:szCs w:val="24"/>
+          <w:rtl/>
+        </w:rPr>
+        <w:br/>
+      </w:r>
+      <w:r>
+        <w:rPr>
+          <w:rFonts w:ascii="David" w:hAnsi="David" w:cs="David" w:hint="cs"/>
+          <w:sz w:val="24"/>
+          <w:szCs w:val="24"/>
+          <w:rtl/>
+        </w:rPr>
+        <w:t>יש למצוא פתרון אופטימלי הממזער את הזמן היחסי בו תיקון הפיוז הושלם.</w:t>
+      </w:r>
+    </w:p>
+    <w:p>
+      <w:pPr>
+        <w:bidi/>
+        <w:rPr>
+          <w:rFonts w:ascii="David" w:hAnsi="David" w:cs="David"/>
+          <w:sz w:val="24"/>
+          <w:szCs w:val="24"/>
+          <w:rtl/>
+        </w:rPr>
+      </w:pPr>
+      <w:r>
+        <w:rPr>
+          <w:rFonts w:ascii="David" w:hAnsi="David" w:cs="David"/>
+          <w:i/>
+          <w:iCs/>
+          <w:noProof/>
+          <w:sz w:val="24"/>
+          <w:szCs w:val="24"/>
+          <w:rtl/>
+        </w:rPr>
+        <w:drawing>
+          <wp:anchor distT="0" distB="0" distL="114300" distR="114300" simplePos="0" relativeHeight="251659776" behindDoc="0" locked="0" layoutInCell="1" allowOverlap="1" wp14:anchorId="02E3BAF1" wp14:editId="390CC311">
+            <wp:simplePos x="0" y="0"/>
+            <wp:positionH relativeFrom="column">
+              <wp:posOffset>0</wp:posOffset>
+            </wp:positionH>
+            <wp:positionV relativeFrom="paragraph">
+              <wp:posOffset>315595</wp:posOffset>
+            </wp:positionV>
+            <wp:extent cx="5274310" cy="1209040"/>
+            <wp:effectExtent l="0" t="0" r="2540" b="0"/>
+            <wp:wrapSquare wrapText="bothSides"/>
+            <wp:docPr id="3" name="תמונה 3"/>
+            <wp:cNvGraphicFramePr>
+              <a:graphicFrameLocks xmlns:a="http://schemas.openxmlformats.org/drawingml/2006/main" noChangeAspect="1"/>
+            </wp:cNvGraphicFramePr>
+            <a:graphic xmlns:a="http://schemas.openxmlformats.org/drawingml/2006/main">
+              <a:graphicData uri="http://schemas.openxmlformats.org/drawingml/2006/picture">
+                <pic:pic xmlns:pic="http://schemas.openxmlformats.org/drawingml/2006/picture">
+                  <pic:nvPicPr>
+                    <pic:cNvPr id="1" name=""/>
+                    <pic:cNvPicPr/>
+                  </pic:nvPicPr>
+                  <pic:blipFill>
+                    <a:blip r:embed="rId8">
+                      <a:extLst>
+                        <a:ext uri="{28A0092B-C50C-407E-A947-70E740481C1C}">
+                          <a14:useLocalDpi xmlns:a14="http://schemas.microsoft.com/office/drawing/2010/main" val="0"/>
+                        </a:ext>
+                      </a:extLst>
+                    </a:blip>
+                    <a:stretch>
+                      <a:fillRect/>
+                    </a:stretch>
+                  </pic:blipFill>
+                  <pic:spPr>
+                    <a:xfrm>
+                      <a:off x="0" y="0"/>
+                      <a:ext cx="5274310" cy="1209040"/>
+                    </a:xfrm>
+                    <a:prstGeom prst="rect">
+                      <a:avLst/>
+                    </a:prstGeom>
+                  </pic:spPr>
+                </pic:pic>
+              </a:graphicData>
+            </a:graphic>
+          </wp:anchor>
+        </w:drawing>
+      </w:r>
+      <w:r>
+        <w:rPr>
+          <w:rFonts w:ascii="David" w:hAnsi="David" w:cs="David" w:hint="cs"/>
+          <w:sz w:val="24"/>
+          <w:szCs w:val="24"/>
+          <w:rtl/>
+        </w:rPr>
+        <w:t>פתרון הבעיה הנ"ל מתואר בגרף ה</w:t>
+      </w:r>
+      <w:r>
+        <w:rPr>
+          <w:rFonts w:ascii="David" w:hAnsi="David" w:cs="David" w:hint="cs"/>
+          <w:sz w:val="24"/>
+          <w:szCs w:val="24"/>
+          <w:rtl/>
+        </w:rPr>
+        <w:t>-</w:t>
+      </w:r>
+      <w:r>
+        <w:rPr>
+          <w:rFonts w:ascii="David" w:hAnsi="David" w:cs="David" w:hint="cs"/>
+          <w:sz w:val="24"/>
+          <w:szCs w:val="24"/>
+        </w:rPr>
+        <w:t>STN</w:t>
+      </w:r>
+      <w:r>
+        <w:rPr>
+          <w:rFonts w:ascii="David" w:hAnsi="David" w:cs="David" w:hint="cs"/>
+          <w:sz w:val="24"/>
+          <w:szCs w:val="24"/>
+          <w:rtl/>
+        </w:rPr>
+        <w:t xml:space="preserve"> באיור 4 מטה:</w:t>
+      </w:r>
+    </w:p>
+    <w:p>
+      <w:pPr>
+        <w:bidi/>
+        <w:rPr>
+          <w:rFonts w:ascii="David" w:hAnsi="David" w:cs="David"/>
+          <w:sz w:val="24"/>
+          <w:szCs w:val="24"/>
+          <w:rtl/>
+        </w:rPr>
+      </w:pPr>
+      <w:r>
+        <w:rPr>
+          <w:rFonts w:ascii="David" w:hAnsi="David" w:cs="David"/>
+          <w:sz w:val="24"/>
+          <w:szCs w:val="24"/>
+          <w:rtl/>
+        </w:rPr>
+        <w:br/>
+      </w:r>
+    </w:p>
+    <w:p>
+      <w:pPr>
+        <w:rPr>
+          <w:rFonts w:ascii="David" w:hAnsi="David" w:cs="David"/>
+          <w:sz w:val="24"/>
+          <w:szCs w:val="24"/>
+          <w:rtl/>
+        </w:rPr>
+      </w:pPr>
+    </w:p>
+    <w:p>
+      <w:pPr>
+        <w:bidi/>
+        <w:rPr>
+          <w:rFonts w:ascii="David" w:hAnsi="David" w:cs="David"/>
+          <w:b/>
+          <w:sz w:val="24"/>
+          <w:szCs w:val="24"/>
+        </w:rPr>
+      </w:pPr>
+      <w:r>
+        <w:rPr>
+          <w:rFonts w:ascii="David" w:hAnsi="David" w:cs="David" w:hint="cs"/>
+          <w:b/>
+          <w:sz w:val="24"/>
+          <w:szCs w:val="24"/>
+          <w:rtl/>
+        </w:rPr>
+        <w:t xml:space="preserve">ניתן לראות כי לפי  הפתרון שהתקבל בגרף ה </w:t>
+      </w:r>
+      <w:r>
+        <w:rPr>
+          <w:rFonts w:ascii="David" w:hAnsi="David" w:cs="David"/>
+          <w:bCs/>
+          <w:sz w:val="24"/>
+          <w:szCs w:val="24"/>
+        </w:rPr>
+        <w:t>stn</w:t>
+      </w:r>
+      <w:r>
+        <w:rPr>
+          <w:rFonts w:ascii="David" w:hAnsi="David" w:cs="David" w:hint="cs"/>
+          <w:b/>
+          <w:sz w:val="24"/>
+          <w:szCs w:val="24"/>
+          <w:rtl/>
+        </w:rPr>
+        <w:t xml:space="preserve"> באיור 4 תיקון הפיוז החל אפסילון זמן לאחר הדל</w:t>
+      </w:r>
+      <w:r>
+        <w:rPr>
+          <w:rFonts w:ascii="David" w:hAnsi="David" w:cs="David" w:hint="cs"/>
+          <w:b/>
+          <w:sz w:val="24"/>
+          <w:szCs w:val="24"/>
+          <w:rtl/>
+        </w:rPr>
+        <w:t>ק</w:t>
+      </w:r>
+      <w:r>
+        <w:rPr>
+          <w:rFonts w:ascii="David" w:hAnsi="David" w:cs="David" w:hint="cs"/>
+          <w:b/>
+          <w:sz w:val="24"/>
+          <w:szCs w:val="24"/>
+          <w:rtl/>
+        </w:rPr>
+        <w:t xml:space="preserve">ת הנר ונמשך 10 דקות. </w:t>
+      </w:r>
+    </w:p>
+    <w:p>
+      <w:pPr>
+        <w:bidi/>
+        <w:rPr>
+          <w:rFonts w:ascii="David" w:hAnsi="David" w:cs="David"/>
+          <w:bCs/>
+          <w:sz w:val="28"/>
+          <w:szCs w:val="28"/>
+          <w:u w:val="single"/>
+          <w:rtl/>
+        </w:rPr>
+      </w:pPr>
+    </w:p>
+    <w:p>
+      <w:pPr>
+        <w:pStyle w:val="a7"/>
+        <w:bidi/>
+        <w:rPr>
+          <w:rFonts w:ascii="David" w:hAnsi="David" w:cs="David"/>
+          <w:sz w:val="24"/>
+          <w:szCs w:val="24"/>
+        </w:rPr>
+      </w:pPr>
+    </w:p>
+    <w:p>
+      <w:pPr>
+        <w:pStyle w:val="1"/>
+      </w:pPr>
+    </w:p>
+    <w:p>
+      <w:pPr>
+        <w:pStyle w:val="1"/>
+      </w:pPr>
+    </w:p>
+    <w:p>
+      <w:pPr>
+        <w:pStyle w:val="1"/>
+      </w:pPr>
+    </w:p>
+    <w:p>
+      <w:pPr>
+        <w:pStyle w:val="1"/>
+        <w:rPr>
+          <w:rtl/>
+        </w:rPr>
+      </w:pPr>
+      <w:r>
+        <w:t>מבוא</w:t>
+      </w:r>
+      <w:bookmarkEnd w:id="5"/>
+    </w:p>
+    <w:p>
+      <w:pPr>
+        <w:bidi/>
+        <w:rPr>
+          <w:rtl/>
+        </w:rPr>
+      </w:pPr>
+    </w:p>
+    <w:p>
+      <w:pPr>
+        <w:pStyle w:val="1"/>
+      </w:pPr>
+      <w:bookmarkStart w:id="8" w:name="_Toc83229270"/>
+      <w:r>
+        <w:rPr>
+          <w:rFonts w:hint="cs"/>
+          <w:rtl/>
+        </w:rPr>
+        <w:t>תיאור כללי</w:t>
+      </w:r>
+      <w:bookmarkEnd w:id="8"/>
+    </w:p>
+    <w:p>
+      <w:pPr>
+        <w:bidi/>
+      </w:pPr>
+    </w:p>
+    <w:p>
+      <w:pPr>
+        <w:pStyle w:val="1"/>
+        <w:rPr>
+          <w:rtl/>
+        </w:rPr>
+      </w:pPr>
+      <w:bookmarkStart w:id="9" w:name="_Toc83229271"/>
+      <w:r>
+        <w:rPr>
+          <w:rFonts w:hint="cs"/>
+          <w:rtl/>
+        </w:rPr>
+        <w:t>תוצאות</w:t>
+      </w:r>
+      <w:bookmarkEnd w:id="9"/>
+    </w:p>
+    <w:p>
+      <w:pPr>
+        <w:bidi/>
+        <w:rPr>
+          <w:rtl/>
+        </w:rPr>
+      </w:pPr>
+    </w:p>
+    <w:p>
+      <w:pPr>
+        <w:pStyle w:val="1"/>
+        <w:rPr>
+          <w:rtl/>
+        </w:rPr>
+      </w:pPr>
+      <w:bookmarkStart w:id="10" w:name="_Toc83229272"/>
+      <w:r>
+        <w:rPr>
+          <w:rFonts w:hint="cs"/>
+          <w:rtl/>
+        </w:rPr>
+        <w:t>סיכום ומסקנות</w:t>
+      </w:r>
+      <w:bookmarkEnd w:id="10"/>
+    </w:p>
+    <w:p>
+      <w:pPr>
+        <w:bidi/>
+        <w:rPr>
+          <w:rtl/>
+        </w:rPr>
+      </w:pPr>
+    </w:p>
+    <w:p>
+      <w:pPr>
+        <w:bidi/>
+        <w:rPr>
+          <w:rtl/>
+        </w:rPr>
+      </w:pPr>
+    </w:p>
+    <w:p>
+      <w:pPr>
+        <w:pStyle w:val="1"/>
+        <w:rPr>
+          <w:rtl/>
+        </w:rPr>
+      </w:pPr>
+      <w:bookmarkStart w:id="11" w:name="_Toc83229273"/>
+      <w:r>
+        <w:rPr>
+          <w:rFonts w:hint="cs"/>
+          <w:rtl/>
+        </w:rPr>
+        <w:t>נספחים</w:t>
+      </w:r>
+      <w:bookmarkEnd w:id="11"/>
+    </w:p>
+    <w:p>
+      <w:pPr>
+        <w:bidi/>
+        <w:rPr>
+          <w:rtl/>
+        </w:rPr>
+      </w:pPr>
+    </w:p>
+    <w:p>
+      <w:pPr>
+        <w:bidi/>
+        <w:rPr>
+          <w:rtl/>
+        </w:rPr>
+      </w:pPr>
+    </w:p>
+    <w:p>
+      <w:pPr>
+        <w:pStyle w:val="1"/>
+        <w:rPr>
+          <w:rtl/>
+        </w:rPr>
+      </w:pPr>
+      <w:bookmarkStart w:id="12" w:name="_Toc83229274"/>
+      <w:r>
+        <w:rPr>
+          <w:rFonts w:hint="cs"/>
+          <w:rtl/>
+        </w:rPr>
+        <w:t>רשימת מקורות</w:t>
+      </w:r>
+      <w:bookmarkEnd w:id="12"/>
+    </w:p>
+    <w:p>
+      <w:pPr>
+        <w:bidi/>
+      </w:pPr>
     </w:p>
     <w:p>
       <w:pPr>
@@ -1540,154 +3284,8 @@
           <w:rFonts w:ascii="David" w:hAnsi="David" w:cs="David"/>
           <w:sz w:val="24"/>
           <w:szCs w:val="24"/>
-        </w:rPr>
-      </w:pPr>
-    </w:p>
-    <w:p>
-      <w:pPr>
-        <w:pStyle w:val="1"/>
-        <w:rPr>
-          <w:rtl/>
-        </w:rPr>
-      </w:pPr>
-      <w:proofErr w:type="spellStart"/>
-      <w:r>
-        <w:t>מבוא</w:t>
-      </w:r>
-      <w:proofErr w:type="spellEnd"/>
-    </w:p>
-    <w:p>
-      <w:pPr>
-        <w:bidi/>
-        <w:rPr>
-          <w:rtl/>
-        </w:rPr>
-      </w:pPr>
-    </w:p>
-    <w:p>
-      <w:pPr>
-        <w:pStyle w:val="1"/>
-      </w:pPr>
-      <w:r>
-        <w:rPr>
-          <w:rFonts w:hint="cs"/>
-          <w:rtl/>
-        </w:rPr>
-        <w:t>תיאור כללי</w:t>
-      </w:r>
-    </w:p>
-    <w:p>
-      <w:pPr>
-        <w:bidi/>
-        <w:rPr>
-          <w:rFonts w:hint="cs"/>
-        </w:rPr>
-      </w:pPr>
-    </w:p>
-    <w:p>
-      <w:pPr>
-        <w:pStyle w:val="1"/>
-        <w:rPr>
-          <w:rtl/>
-        </w:rPr>
-      </w:pPr>
-      <w:r>
-        <w:rPr>
-          <w:rFonts w:hint="cs"/>
-          <w:rtl/>
-        </w:rPr>
-        <w:t>תוצאות</w:t>
-      </w:r>
-    </w:p>
-    <w:p>
-      <w:pPr>
-        <w:bidi/>
-        <w:rPr>
-          <w:rtl/>
-        </w:rPr>
-      </w:pPr>
-    </w:p>
-    <w:p>
-      <w:pPr>
-        <w:pStyle w:val="1"/>
-        <w:rPr>
-          <w:rtl/>
-        </w:rPr>
-      </w:pPr>
-      <w:r>
-        <w:rPr>
-          <w:rFonts w:hint="cs"/>
-          <w:rtl/>
-        </w:rPr>
-        <w:t>סיכום ומסקנות</w:t>
-      </w:r>
-    </w:p>
-    <w:p>
-      <w:pPr>
-        <w:bidi/>
-        <w:rPr>
-          <w:rtl/>
-        </w:rPr>
-      </w:pPr>
-    </w:p>
-    <w:p>
-      <w:pPr>
-        <w:bidi/>
-        <w:rPr>
-          <w:rtl/>
-        </w:rPr>
-      </w:pPr>
-    </w:p>
-    <w:p>
-      <w:pPr>
-        <w:pStyle w:val="1"/>
-        <w:rPr>
-          <w:rtl/>
-        </w:rPr>
-      </w:pPr>
-      <w:r>
-        <w:rPr>
-          <w:rFonts w:hint="cs"/>
-          <w:rtl/>
-        </w:rPr>
-        <w:t>נספחים</w:t>
-      </w:r>
-    </w:p>
-    <w:p>
-      <w:pPr>
-        <w:bidi/>
-        <w:rPr>
-          <w:rtl/>
-        </w:rPr>
-      </w:pPr>
-    </w:p>
-    <w:p>
-      <w:pPr>
-        <w:bidi/>
-        <w:rPr>
-          <w:rtl/>
-        </w:rPr>
-      </w:pPr>
-    </w:p>
-    <w:p>
-      <w:pPr>
-        <w:pStyle w:val="1"/>
-        <w:rPr>
-          <w:rtl/>
-        </w:rPr>
-      </w:pPr>
-      <w:r>
-        <w:rPr>
-          <w:rFonts w:hint="cs"/>
-          <w:rtl/>
-        </w:rPr>
-        <w:lastRenderedPageBreak/>
-        <w:t>רשימת מקורות</w:t>
-      </w:r>
-    </w:p>
-    <w:p>
-      <w:pPr>
-        <w:bidi/>
+          <w:rtl/>
+        </w:rPr>
       </w:pPr>
     </w:p>
     <w:p>
@@ -1781,22 +3379,9 @@
         </w:rPr>
       </w:pPr>
     </w:p>
-    <w:p>
-      <w:pPr>
-        <w:bidi/>
-        <w:spacing w:after="360"/>
-        <w:jc w:val="right"/>
-        <w:rPr>
-          <w:rFonts w:ascii="David" w:hAnsi="David" w:cs="David"/>
-          <w:sz w:val="24"/>
-          <w:szCs w:val="24"/>
-          <w:rtl/>
-        </w:rPr>
-      </w:pPr>
-    </w:p>
     <w:sectPr>
-      <w:headerReference w:type="default" r:id="rId8"/>
-      <w:footerReference w:type="default" r:id="rId9"/>
+      <w:headerReference w:type="default" r:id="rId9"/>
+      <w:footerReference w:type="default" r:id="rId10"/>
       <w:pgSz w:w="11906" w:h="16838"/>
       <w:pgMar w:top="1440" w:right="1800" w:bottom="1440" w:left="1800" w:header="708" w:footer="708" w:gutter="0"/>
       <w:cols w:space="708"/>
@@ -2690,6 +4275,118 @@
     </w:lvl>
   </w:abstractNum>
   <w:abstractNum w:abstractNumId="5" w15:restartNumberingAfterBreak="0">
+    <w:nsid w:val="221C4FE1"/>
+    <w:multiLevelType w:val="hybridMultilevel"/>
+    <w:tmpl w:val="2D2A07AE"/>
+    <w:lvl w:ilvl="0" w:tplc="F99EB1BC">
+      <w:numFmt w:val="bullet"/>
+      <w:lvlText w:val=""/>
+      <w:lvlJc w:val="left"/>
+      <w:pPr>
+        <w:ind w:left="720" w:hanging="360"/>
+      </w:pPr>
+      <w:rPr>
+        <w:rFonts w:ascii="Symbol" w:eastAsia="Calibri" w:hAnsi="Symbol" w:cs="Arial" w:hint="default"/>
+      </w:rPr>
+    </w:lvl>
+    <w:lvl w:ilvl="1" w:tplc="04090003" w:tentative="1">
+      <w:start w:val="1"/>
+      <w:numFmt w:val="bullet"/>
+      <w:lvlText w:val="o"/>
+      <w:lvlJc w:val="left"/>
+      <w:pPr>
+        <w:ind w:left="1440" w:hanging="360"/>
+      </w:pPr>
+      <w:rPr>
+        <w:rFonts w:ascii="Courier New" w:hAnsi="Courier New" w:cs="Courier New" w:hint="default"/>
+      </w:rPr>
+    </w:lvl>
+    <w:lvl w:ilvl="2" w:tplc="04090005" w:tentative="1">
+      <w:start w:val="1"/>
+      <w:numFmt w:val="bullet"/>
+      <w:lvlText w:val=""/>
+      <w:lvlJc w:val="left"/>
+      <w:pPr>
+        <w:ind w:left="2160" w:hanging="360"/>
+      </w:pPr>
+      <w:rPr>
+        <w:rFonts w:ascii="Wingdings" w:hAnsi="Wingdings" w:hint="default"/>
+      </w:rPr>
+    </w:lvl>
+    <w:lvl w:ilvl="3" w:tplc="04090001" w:tentative="1">
+      <w:start w:val="1"/>
+      <w:numFmt w:val="bullet"/>
+      <w:lvlText w:val=""/>
+      <w:lvlJc w:val="left"/>
+      <w:pPr>
+        <w:ind w:left="2880" w:hanging="360"/>
+      </w:pPr>
+      <w:rPr>
+        <w:rFonts w:ascii="Symbol" w:hAnsi="Symbol" w:hint="default"/>
+      </w:rPr>
+    </w:lvl>
+    <w:lvl w:ilvl="4" w:tplc="04090003" w:tentative="1">
+      <w:start w:val="1"/>
+      <w:numFmt w:val="bullet"/>
+      <w:lvlText w:val="o"/>
+      <w:lvlJc w:val="left"/>
+      <w:pPr>
+        <w:ind w:left="3600" w:hanging="360"/>
+      </w:pPr>
+      <w:rPr>
+        <w:rFonts w:ascii="Courier New" w:hAnsi="Courier New" w:cs="Courier New" w:hint="default"/>
+      </w:rPr>
+    </w:lvl>
+    <w:lvl w:ilvl="5" w:tplc="04090005" w:tentative="1">
+      <w:start w:val="1"/>
+      <w:numFmt w:val="bullet"/>
+      <w:lvlText w:val=""/>
+      <w:lvlJc w:val="left"/>
+      <w:pPr>
+        <w:ind w:left="4320" w:hanging="360"/>
+      </w:pPr>
+      <w:rPr>
+        <w:rFonts w:ascii="Wingdings" w:hAnsi="Wingdings" w:hint="default"/>
+      </w:rPr>
+    </w:lvl>
+    <w:lvl w:ilvl="6" w:tplc="04090001" w:tentative="1">
+      <w:start w:val="1"/>
+      <w:numFmt w:val="bullet"/>
+      <w:lvlText w:val=""/>
+      <w:lvlJc w:val="left"/>
+      <w:pPr>
+        <w:ind w:left="5040" w:hanging="360"/>
+      </w:pPr>
+      <w:rPr>
+        <w:rFonts w:ascii="Symbol" w:hAnsi="Symbol" w:hint="default"/>
+      </w:rPr>
+    </w:lvl>
+    <w:lvl w:ilvl="7" w:tplc="04090003" w:tentative="1">
+      <w:start w:val="1"/>
+      <w:numFmt w:val="bullet"/>
+      <w:lvlText w:val="o"/>
+      <w:lvlJc w:val="left"/>
+      <w:pPr>
+        <w:ind w:left="5760" w:hanging="360"/>
+      </w:pPr>
+      <w:rPr>
+        <w:rFonts w:ascii="Courier New" w:hAnsi="Courier New" w:cs="Courier New" w:hint="default"/>
+      </w:rPr>
+    </w:lvl>
+    <w:lvl w:ilvl="8" w:tplc="04090005" w:tentative="1">
+      <w:start w:val="1"/>
+      <w:numFmt w:val="bullet"/>
+      <w:lvlText w:val=""/>
+      <w:lvlJc w:val="left"/>
+      <w:pPr>
+        <w:ind w:left="6480" w:hanging="360"/>
+      </w:pPr>
+      <w:rPr>
+        <w:rFonts w:ascii="Wingdings" w:hAnsi="Wingdings" w:hint="default"/>
+      </w:rPr>
+    </w:lvl>
+  </w:abstractNum>
+  <w:abstractNum w:abstractNumId="6" w15:restartNumberingAfterBreak="0">
     <w:nsid w:val="268739AE"/>
     <w:multiLevelType w:val="hybridMultilevel"/>
     <w:tmpl w:val="C330842E"/>
@@ -2778,7 +4475,7 @@
       </w:pPr>
     </w:lvl>
   </w:abstractNum>
-  <w:abstractNum w:abstractNumId="6" w15:restartNumberingAfterBreak="0">
+  <w:abstractNum w:abstractNumId="7" w15:restartNumberingAfterBreak="0">
     <w:nsid w:val="28BB55E3"/>
     <w:multiLevelType w:val="multilevel"/>
     <w:tmpl w:val="A1968CF2"/>
@@ -2899,7 +4596,7 @@
       </w:rPr>
     </w:lvl>
   </w:abstractNum>
-  <w:abstractNum w:abstractNumId="7" w15:restartNumberingAfterBreak="0">
+  <w:abstractNum w:abstractNumId="8" w15:restartNumberingAfterBreak="0">
     <w:nsid w:val="29C659CD"/>
     <w:multiLevelType w:val="hybridMultilevel"/>
     <w:tmpl w:val="A9DE26C8"/>
@@ -2989,7 +4686,7 @@
       </w:pPr>
     </w:lvl>
   </w:abstractNum>
-  <w:abstractNum w:abstractNumId="8" w15:restartNumberingAfterBreak="0">
+  <w:abstractNum w:abstractNumId="9" w15:restartNumberingAfterBreak="0">
     <w:nsid w:val="2AA25549"/>
     <w:multiLevelType w:val="hybridMultilevel"/>
     <w:tmpl w:val="8F5EB4DE"/>
@@ -3078,7 +4775,7 @@
       </w:pPr>
     </w:lvl>
   </w:abstractNum>
-  <w:abstractNum w:abstractNumId="9" w15:restartNumberingAfterBreak="0">
+  <w:abstractNum w:abstractNumId="10" w15:restartNumberingAfterBreak="0">
     <w:nsid w:val="2C086718"/>
     <w:multiLevelType w:val="hybridMultilevel"/>
     <w:tmpl w:val="6EFADC50"/>
@@ -3167,7 +4864,7 @@
       </w:pPr>
     </w:lvl>
   </w:abstractNum>
-  <w:abstractNum w:abstractNumId="10" w15:restartNumberingAfterBreak="0">
+  <w:abstractNum w:abstractNumId="11" w15:restartNumberingAfterBreak="0">
     <w:nsid w:val="30670A3C"/>
     <w:multiLevelType w:val="hybridMultilevel"/>
     <w:tmpl w:val="D012E092"/>
@@ -3280,7 +4977,7 @@
       </w:rPr>
     </w:lvl>
   </w:abstractNum>
-  <w:abstractNum w:abstractNumId="11" w15:restartNumberingAfterBreak="0">
+  <w:abstractNum w:abstractNumId="12" w15:restartNumberingAfterBreak="0">
     <w:nsid w:val="323D03B9"/>
     <w:multiLevelType w:val="hybridMultilevel"/>
     <w:tmpl w:val="0D189D3E"/>
@@ -3369,7 +5066,7 @@
       </w:pPr>
     </w:lvl>
   </w:abstractNum>
-  <w:abstractNum w:abstractNumId="12" w15:restartNumberingAfterBreak="0">
+  <w:abstractNum w:abstractNumId="13" w15:restartNumberingAfterBreak="0">
     <w:nsid w:val="3665720E"/>
     <w:multiLevelType w:val="hybridMultilevel"/>
     <w:tmpl w:val="B874D5C8"/>
@@ -3458,7 +5155,7 @@
       </w:pPr>
     </w:lvl>
   </w:abstractNum>
-  <w:abstractNum w:abstractNumId="13" w15:restartNumberingAfterBreak="0">
+  <w:abstractNum w:abstractNumId="14" w15:restartNumberingAfterBreak="0">
     <w:nsid w:val="442914D9"/>
     <w:multiLevelType w:val="multilevel"/>
     <w:tmpl w:val="B3D0BBFC"/>
@@ -3579,7 +5276,7 @@
       </w:rPr>
     </w:lvl>
   </w:abstractNum>
-  <w:abstractNum w:abstractNumId="14" w15:restartNumberingAfterBreak="0">
+  <w:abstractNum w:abstractNumId="15" w15:restartNumberingAfterBreak="0">
     <w:nsid w:val="50FD3D8B"/>
     <w:multiLevelType w:val="hybridMultilevel"/>
     <w:tmpl w:val="8D2676BE"/>
@@ -3668,7 +5365,7 @@
       </w:pPr>
     </w:lvl>
   </w:abstractNum>
-  <w:abstractNum w:abstractNumId="15" w15:restartNumberingAfterBreak="0">
+  <w:abstractNum w:abstractNumId="16" w15:restartNumberingAfterBreak="0">
     <w:nsid w:val="533A2F55"/>
     <w:multiLevelType w:val="hybridMultilevel"/>
     <w:tmpl w:val="3D1E15FA"/>
@@ -3757,7 +5454,7 @@
       </w:pPr>
     </w:lvl>
   </w:abstractNum>
-  <w:abstractNum w:abstractNumId="16" w15:restartNumberingAfterBreak="0">
+  <w:abstractNum w:abstractNumId="17" w15:restartNumberingAfterBreak="0">
     <w:nsid w:val="628C5868"/>
     <w:multiLevelType w:val="hybridMultilevel"/>
     <w:tmpl w:val="F33A7970"/>
@@ -3870,7 +5567,7 @@
       </w:rPr>
     </w:lvl>
   </w:abstractNum>
-  <w:abstractNum w:abstractNumId="17" w15:restartNumberingAfterBreak="0">
+  <w:abstractNum w:abstractNumId="18" w15:restartNumberingAfterBreak="0">
     <w:nsid w:val="644F7DBB"/>
     <w:multiLevelType w:val="multilevel"/>
     <w:tmpl w:val="4208AE08"/>
@@ -4008,7 +5705,7 @@
       </w:rPr>
     </w:lvl>
   </w:abstractNum>
-  <w:abstractNum w:abstractNumId="18" w15:restartNumberingAfterBreak="0">
+  <w:abstractNum w:abstractNumId="19" w15:restartNumberingAfterBreak="0">
     <w:nsid w:val="68C351F1"/>
     <w:multiLevelType w:val="hybridMultilevel"/>
     <w:tmpl w:val="50345A96"/>
@@ -4097,7 +5794,7 @@
       </w:pPr>
     </w:lvl>
   </w:abstractNum>
-  <w:abstractNum w:abstractNumId="19" w15:restartNumberingAfterBreak="0">
+  <w:abstractNum w:abstractNumId="20" w15:restartNumberingAfterBreak="0">
     <w:nsid w:val="6DE535F0"/>
     <w:multiLevelType w:val="hybridMultilevel"/>
     <w:tmpl w:val="911AFBBE"/>
@@ -4186,7 +5883,7 @@
       </w:pPr>
     </w:lvl>
   </w:abstractNum>
-  <w:abstractNum w:abstractNumId="20" w15:restartNumberingAfterBreak="0">
+  <w:abstractNum w:abstractNumId="21" w15:restartNumberingAfterBreak="0">
     <w:nsid w:val="6EDE1451"/>
     <w:multiLevelType w:val="hybridMultilevel"/>
     <w:tmpl w:val="EF0E914E"/>
@@ -4275,7 +5972,7 @@
       </w:pPr>
     </w:lvl>
   </w:abstractNum>
-  <w:abstractNum w:abstractNumId="21" w15:restartNumberingAfterBreak="0">
+  <w:abstractNum w:abstractNumId="22" w15:restartNumberingAfterBreak="0">
     <w:nsid w:val="7B484510"/>
     <w:multiLevelType w:val="hybridMultilevel"/>
     <w:tmpl w:val="00A87596"/>
@@ -4364,7 +6061,7 @@
       </w:pPr>
     </w:lvl>
   </w:abstractNum>
-  <w:abstractNum w:abstractNumId="22" w15:restartNumberingAfterBreak="0">
+  <w:abstractNum w:abstractNumId="23" w15:restartNumberingAfterBreak="0">
     <w:nsid w:val="7DED5239"/>
     <w:multiLevelType w:val="hybridMultilevel"/>
     <w:tmpl w:val="72E09A6A"/>
@@ -4454,52 +6151,52 @@
     </w:lvl>
   </w:abstractNum>
   <w:num w:numId="1">
-    <w:abstractNumId w:val="11"/>
+    <w:abstractNumId w:val="12"/>
   </w:num>
   <w:num w:numId="2">
     <w:abstractNumId w:val="2"/>
   </w:num>
   <w:num w:numId="3">
+    <w:abstractNumId w:val="19"/>
+  </w:num>
+  <w:num w:numId="4">
     <w:abstractNumId w:val="18"/>
   </w:num>
-  <w:num w:numId="4">
-    <w:abstractNumId w:val="17"/>
-  </w:num>
   <w:num w:numId="5">
-    <w:abstractNumId w:val="6"/>
+    <w:abstractNumId w:val="7"/>
   </w:num>
   <w:num w:numId="6">
-    <w:abstractNumId w:val="7"/>
+    <w:abstractNumId w:val="8"/>
   </w:num>
   <w:num w:numId="7">
     <w:abstractNumId w:val="3"/>
   </w:num>
   <w:num w:numId="8">
+    <w:abstractNumId w:val="14"/>
+  </w:num>
+  <w:num w:numId="9">
     <w:abstractNumId w:val="13"/>
   </w:num>
-  <w:num w:numId="9">
-    <w:abstractNumId w:val="12"/>
+  <w:num w:numId="10">
+    <w:abstractNumId w:val="23"/>
   </w:num>
-  <w:num w:numId="10">
+  <w:num w:numId="11">
+    <w:abstractNumId w:val="20"/>
+  </w:num>
+  <w:num w:numId="12">
+    <w:abstractNumId w:val="16"/>
+  </w:num>
+  <w:num w:numId="13">
     <w:abstractNumId w:val="22"/>
   </w:num>
-  <w:num w:numId="11">
-    <w:abstractNumId w:val="19"/>
-  </w:num>
-  <w:num w:numId="12">
-    <w:abstractNumId w:val="15"/>
-  </w:num>
-  <w:num w:numId="13">
-    <w:abstractNumId w:val="21"/>
-  </w:num>
   <w:num w:numId="14">
-    <w:abstractNumId w:val="9"/>
+    <w:abstractNumId w:val="10"/>
   </w:num>
   <w:num w:numId="15">
-    <w:abstractNumId w:val="5"/>
+    <w:abstractNumId w:val="6"/>
   </w:num>
   <w:num w:numId="16">
-    <w:abstractNumId w:val="16"/>
+    <w:abstractNumId w:val="17"/>
   </w:num>
   <w:num w:numId="17">
     <w:abstractNumId w:val="1"/>
@@ -4508,19 +6205,22 @@
     <w:abstractNumId w:val="4"/>
   </w:num>
   <w:num w:numId="19">
-    <w:abstractNumId w:val="8"/>
+    <w:abstractNumId w:val="9"/>
   </w:num>
   <w:num w:numId="20">
     <w:abstractNumId w:val="0"/>
   </w:num>
   <w:num w:numId="21">
-    <w:abstractNumId w:val="10"/>
+    <w:abstractNumId w:val="11"/>
   </w:num>
   <w:num w:numId="22">
-    <w:abstractNumId w:val="14"/>
+    <w:abstractNumId w:val="15"/>
   </w:num>
   <w:num w:numId="23">
-    <w:abstractNumId w:val="20"/>
+    <w:abstractNumId w:val="21"/>
+  </w:num>
+  <w:num w:numId="24">
+    <w:abstractNumId w:val="5"/>
   </w:num>
   <w:numIdMacAtCleanup w:val="23"/>
 </w:numbering>
@@ -4940,7 +6640,7 @@
     <w:autoRedefine/>
     <w:uiPriority w:val="9"/>
     <w:qFormat/>
-    <w:rsid w:val="00C623BE"/>
+    <w:rsid w:val="00CD4EBA"/>
     <w:pPr>
       <w:keepNext/>
       <w:keepLines/>
@@ -5111,7 +6811,7 @@
     <w:basedOn w:val="a0"/>
     <w:link w:val="1"/>
     <w:uiPriority w:val="9"/>
-    <w:rsid w:val="00C623BE"/>
+    <w:rsid w:val="00CD4EBA"/>
     <w:rPr>
       <w:rFonts w:asciiTheme="majorHAnsi" w:eastAsiaTheme="majorEastAsia" w:hAnsiTheme="majorHAnsi" w:cs="David"/>
       <w:bCs/>

</xml_diff>